<commit_message>
SSDs updated (deleted serversystem side) and UC diagrams added
</commit_message>
<xml_diff>
--- a/Documentations/2 - Analysis/Use case diagram and descriptions.docx
+++ b/Documentations/2 - Analysis/Use case diagram and descriptions.docx
@@ -1,6 +1,6 @@
 
 <file path=word/document.xml><?xml version="1.0" encoding="utf-8"?>
-<w:document xmlns:wpc="http://schemas.microsoft.com/office/word/2010/wordprocessingCanvas" xmlns:cx="http://schemas.microsoft.com/office/drawing/2014/chartex" xmlns:cx1="http://schemas.microsoft.com/office/drawing/2015/9/8/chartex" xmlns:cx2="http://schemas.microsoft.com/office/drawing/2015/10/21/chartex" xmlns:cx3="http://schemas.microsoft.com/office/drawing/2016/5/9/chartex" xmlns:cx4="http://schemas.microsoft.com/office/drawing/2016/5/10/chartex" xmlns:cx5="http://schemas.microsoft.com/office/drawing/2016/5/11/chartex" xmlns:cx6="http://schemas.microsoft.com/office/drawing/2016/5/12/chartex" xmlns:cx7="http://schemas.microsoft.com/office/drawing/2016/5/13/chartex" xmlns:cx8="http://schemas.microsoft.com/office/drawing/2016/5/14/chartex" xmlns:mc="http://schemas.openxmlformats.org/markup-compatibility/2006" xmlns:aink="http://schemas.microsoft.com/office/drawing/2016/ink" xmlns:am3d="http://schemas.microsoft.com/office/drawing/2017/model3d" xmlns:o="urn:schemas-microsoft-com:office:office" xmlns:r="http://schemas.openxmlformats.org/officeDocument/2006/relationships" xmlns:m="http://schemas.openxmlformats.org/officeDocument/2006/math" xmlns:v="urn:schemas-microsoft-com:vml" xmlns:wp14="http://schemas.microsoft.com/office/word/2010/wordprocessingDrawing" xmlns:wp="http://schemas.openxmlformats.org/drawingml/2006/wordprocessingDrawing" xmlns:w10="urn:schemas-microsoft-com:office:word" xmlns:w="http://schemas.openxmlformats.org/wordprocessingml/2006/main" xmlns:w14="http://schemas.microsoft.com/office/word/2010/wordml" xmlns:w15="http://schemas.microsoft.com/office/word/2012/wordml" xmlns:w16cex="http://schemas.microsoft.com/office/word/2018/wordml/cex" xmlns:w16cid="http://schemas.microsoft.com/office/word/2016/wordml/cid" xmlns:w16="http://schemas.microsoft.com/office/word/2018/wordml" xmlns:w16se="http://schemas.microsoft.com/office/word/2015/wordml/symex" xmlns:wpg="http://schemas.microsoft.com/office/word/2010/wordprocessingGroup" xmlns:wpi="http://schemas.microsoft.com/office/word/2010/wordprocessingInk" xmlns:wne="http://schemas.microsoft.com/office/word/2006/wordml" xmlns:wps="http://schemas.microsoft.com/office/word/2010/wordprocessingShape" mc:Ignorable="w14 w15 w16se w16cid w16 w16cex wp14">
+<w:document xmlns:wpc="http://schemas.microsoft.com/office/word/2010/wordprocessingCanvas" xmlns:cx="http://schemas.microsoft.com/office/drawing/2014/chartex" xmlns:cx1="http://schemas.microsoft.com/office/drawing/2015/9/8/chartex" xmlns:cx2="http://schemas.microsoft.com/office/drawing/2015/10/21/chartex" xmlns:cx3="http://schemas.microsoft.com/office/drawing/2016/5/9/chartex" xmlns:cx4="http://schemas.microsoft.com/office/drawing/2016/5/10/chartex" xmlns:cx5="http://schemas.microsoft.com/office/drawing/2016/5/11/chartex" xmlns:cx6="http://schemas.microsoft.com/office/drawing/2016/5/12/chartex" xmlns:cx7="http://schemas.microsoft.com/office/drawing/2016/5/13/chartex" xmlns:cx8="http://schemas.microsoft.com/office/drawing/2016/5/14/chartex" xmlns:mc="http://schemas.openxmlformats.org/markup-compatibility/2006" xmlns:aink="http://schemas.microsoft.com/office/drawing/2016/ink" xmlns:am3d="http://schemas.microsoft.com/office/drawing/2017/model3d" xmlns:o="urn:schemas-microsoft-com:office:office" xmlns:r="http://schemas.openxmlformats.org/officeDocument/2006/relationships" xmlns:m="http://schemas.openxmlformats.org/officeDocument/2006/math" xmlns:v="urn:schemas-microsoft-com:vml" xmlns:wp14="http://schemas.microsoft.com/office/word/2010/wordprocessingDrawing" xmlns:wp="http://schemas.openxmlformats.org/drawingml/2006/wordprocessingDrawing" xmlns:w10="urn:schemas-microsoft-com:office:word" xmlns:w="http://schemas.openxmlformats.org/wordprocessingml/2006/main" xmlns:w14="http://schemas.microsoft.com/office/word/2010/wordml" xmlns:w15="http://schemas.microsoft.com/office/word/2012/wordml" xmlns:w16cid="http://schemas.microsoft.com/office/word/2016/wordml/cid" xmlns:w16se="http://schemas.microsoft.com/office/word/2015/wordml/symex" xmlns:wpg="http://schemas.microsoft.com/office/word/2010/wordprocessingGroup" xmlns:wpi="http://schemas.microsoft.com/office/word/2010/wordprocessingInk" xmlns:wne="http://schemas.microsoft.com/office/word/2006/wordml" xmlns:wps="http://schemas.microsoft.com/office/word/2010/wordprocessingShape" mc:Ignorable="w14 w15 w16se w16cid wp14">
   <w:body>
     <w:p>
       <w:pPr>
@@ -921,21 +921,7 @@
               <w:rPr>
                 <w:rFonts w:ascii="Arial" w:hAnsi="Arial" w:cs="Arial"/>
               </w:rPr>
-              <w:t xml:space="preserve">1. Visitors provides his/her information as a CPR, password, name, </w:t>
-            </w:r>
-            <w:proofErr w:type="gramStart"/>
-            <w:r>
-              <w:rPr>
-                <w:rFonts w:ascii="Arial" w:hAnsi="Arial" w:cs="Arial"/>
-              </w:rPr>
-              <w:t>address</w:t>
-            </w:r>
-            <w:proofErr w:type="gramEnd"/>
-            <w:r>
-              <w:rPr>
-                <w:rFonts w:ascii="Arial" w:hAnsi="Arial" w:cs="Arial"/>
-              </w:rPr>
-              <w:t xml:space="preserve"> and credit card information</w:t>
+              <w:t>1. Visitors provides his/her information as a CPR, password, name, address and credit card information</w:t>
             </w:r>
           </w:p>
           <w:p>
@@ -2084,6 +2070,8 @@
               </w:rPr>
               <w:t xml:space="preserve">Customer inputs </w:t>
             </w:r>
+            <w:bookmarkStart w:id="0" w:name="_GoBack"/>
+            <w:bookmarkEnd w:id="0"/>
           </w:p>
           <w:p>
             <w:pPr>
@@ -3844,6 +3832,1922 @@
     </w:p>
     <w:p>
       <w:pPr>
+        <w:spacing w:line="276" w:lineRule="auto"/>
+        <w:rPr>
+          <w:rFonts w:cs="Arial"/>
+          <w:b/>
+          <w:bCs/>
+        </w:rPr>
+      </w:pPr>
+      <w:r>
+        <w:rPr>
+          <w:rFonts w:cs="Arial"/>
+          <w:b/>
+          <w:bCs/>
+        </w:rPr>
+        <w:t>View booked flights</w:t>
+      </w:r>
+    </w:p>
+    <w:tbl>
+      <w:tblPr>
+        <w:tblStyle w:val="TableGrid"/>
+        <w:tblW w:w="0" w:type="auto"/>
+        <w:tblLook w:val="04A0" w:firstRow="1" w:lastRow="0" w:firstColumn="1" w:lastColumn="0" w:noHBand="0" w:noVBand="1"/>
+      </w:tblPr>
+      <w:tblGrid>
+        <w:gridCol w:w="2155"/>
+        <w:gridCol w:w="6861"/>
+      </w:tblGrid>
+      <w:tr>
+        <w:tc>
+          <w:tcPr>
+            <w:tcW w:w="2155" w:type="dxa"/>
+            <w:tcBorders>
+              <w:top w:val="single" w:sz="4" w:space="0" w:color="auto"/>
+              <w:left w:val="single" w:sz="4" w:space="0" w:color="auto"/>
+              <w:bottom w:val="single" w:sz="4" w:space="0" w:color="auto"/>
+              <w:right w:val="single" w:sz="4" w:space="0" w:color="auto"/>
+            </w:tcBorders>
+            <w:hideMark/>
+          </w:tcPr>
+          <w:p>
+            <w:pPr>
+              <w:spacing w:line="276" w:lineRule="auto"/>
+              <w:rPr>
+                <w:rFonts w:ascii="Arial" w:hAnsi="Arial" w:cs="Arial"/>
+                <w:b/>
+                <w:bCs/>
+              </w:rPr>
+            </w:pPr>
+            <w:r>
+              <w:rPr>
+                <w:rFonts w:ascii="Arial" w:hAnsi="Arial" w:cs="Arial"/>
+                <w:b/>
+                <w:bCs/>
+              </w:rPr>
+              <w:t>Use case</w:t>
+            </w:r>
+          </w:p>
+        </w:tc>
+        <w:tc>
+          <w:tcPr>
+            <w:tcW w:w="6861" w:type="dxa"/>
+            <w:tcBorders>
+              <w:top w:val="single" w:sz="4" w:space="0" w:color="auto"/>
+              <w:left w:val="single" w:sz="4" w:space="0" w:color="auto"/>
+              <w:bottom w:val="single" w:sz="4" w:space="0" w:color="auto"/>
+              <w:right w:val="single" w:sz="4" w:space="0" w:color="auto"/>
+            </w:tcBorders>
+            <w:hideMark/>
+          </w:tcPr>
+          <w:p>
+            <w:pPr>
+              <w:spacing w:line="276" w:lineRule="auto"/>
+              <w:rPr>
+                <w:rFonts w:ascii="Arial" w:hAnsi="Arial" w:cs="Arial"/>
+              </w:rPr>
+            </w:pPr>
+            <w:r>
+              <w:rPr>
+                <w:rFonts w:ascii="Arial" w:hAnsi="Arial" w:cs="Arial"/>
+              </w:rPr>
+              <w:t>View booked flights</w:t>
+            </w:r>
+          </w:p>
+        </w:tc>
+      </w:tr>
+      <w:tr>
+        <w:tc>
+          <w:tcPr>
+            <w:tcW w:w="2155" w:type="dxa"/>
+            <w:tcBorders>
+              <w:top w:val="single" w:sz="4" w:space="0" w:color="auto"/>
+              <w:left w:val="single" w:sz="4" w:space="0" w:color="auto"/>
+              <w:bottom w:val="single" w:sz="4" w:space="0" w:color="auto"/>
+              <w:right w:val="single" w:sz="4" w:space="0" w:color="auto"/>
+            </w:tcBorders>
+            <w:hideMark/>
+          </w:tcPr>
+          <w:p>
+            <w:pPr>
+              <w:spacing w:line="276" w:lineRule="auto"/>
+              <w:rPr>
+                <w:rFonts w:ascii="Arial" w:hAnsi="Arial" w:cs="Arial"/>
+                <w:b/>
+                <w:bCs/>
+              </w:rPr>
+            </w:pPr>
+            <w:r>
+              <w:rPr>
+                <w:rFonts w:ascii="Arial" w:hAnsi="Arial" w:cs="Arial"/>
+                <w:b/>
+                <w:bCs/>
+              </w:rPr>
+              <w:t>Summary</w:t>
+            </w:r>
+          </w:p>
+        </w:tc>
+        <w:tc>
+          <w:tcPr>
+            <w:tcW w:w="6861" w:type="dxa"/>
+            <w:tcBorders>
+              <w:top w:val="single" w:sz="4" w:space="0" w:color="auto"/>
+              <w:left w:val="single" w:sz="4" w:space="0" w:color="auto"/>
+              <w:bottom w:val="single" w:sz="4" w:space="0" w:color="auto"/>
+              <w:right w:val="single" w:sz="4" w:space="0" w:color="auto"/>
+            </w:tcBorders>
+            <w:hideMark/>
+          </w:tcPr>
+          <w:p>
+            <w:pPr>
+              <w:spacing w:line="276" w:lineRule="auto"/>
+              <w:rPr>
+                <w:rFonts w:ascii="Arial" w:hAnsi="Arial" w:cs="Arial"/>
+              </w:rPr>
+            </w:pPr>
+            <w:r>
+              <w:rPr>
+                <w:rFonts w:ascii="Arial" w:hAnsi="Arial" w:cs="Arial"/>
+              </w:rPr>
+              <w:t>The customer views booked flights</w:t>
+            </w:r>
+          </w:p>
+        </w:tc>
+      </w:tr>
+      <w:tr>
+        <w:tc>
+          <w:tcPr>
+            <w:tcW w:w="2155" w:type="dxa"/>
+            <w:tcBorders>
+              <w:top w:val="single" w:sz="4" w:space="0" w:color="auto"/>
+              <w:left w:val="single" w:sz="4" w:space="0" w:color="auto"/>
+              <w:bottom w:val="single" w:sz="4" w:space="0" w:color="auto"/>
+              <w:right w:val="single" w:sz="4" w:space="0" w:color="auto"/>
+            </w:tcBorders>
+            <w:hideMark/>
+          </w:tcPr>
+          <w:p>
+            <w:pPr>
+              <w:spacing w:line="276" w:lineRule="auto"/>
+              <w:rPr>
+                <w:rFonts w:ascii="Arial" w:hAnsi="Arial" w:cs="Arial"/>
+                <w:b/>
+                <w:bCs/>
+              </w:rPr>
+            </w:pPr>
+            <w:r>
+              <w:rPr>
+                <w:rFonts w:ascii="Arial" w:hAnsi="Arial" w:cs="Arial"/>
+                <w:b/>
+                <w:bCs/>
+              </w:rPr>
+              <w:t>Actor</w:t>
+            </w:r>
+          </w:p>
+        </w:tc>
+        <w:tc>
+          <w:tcPr>
+            <w:tcW w:w="6861" w:type="dxa"/>
+            <w:tcBorders>
+              <w:top w:val="single" w:sz="4" w:space="0" w:color="auto"/>
+              <w:left w:val="single" w:sz="4" w:space="0" w:color="auto"/>
+              <w:bottom w:val="single" w:sz="4" w:space="0" w:color="auto"/>
+              <w:right w:val="single" w:sz="4" w:space="0" w:color="auto"/>
+            </w:tcBorders>
+            <w:hideMark/>
+          </w:tcPr>
+          <w:p>
+            <w:pPr>
+              <w:spacing w:line="276" w:lineRule="auto"/>
+              <w:rPr>
+                <w:rFonts w:ascii="Arial" w:hAnsi="Arial" w:cs="Arial"/>
+              </w:rPr>
+            </w:pPr>
+            <w:r>
+              <w:rPr>
+                <w:rFonts w:ascii="Arial" w:hAnsi="Arial" w:cs="Arial"/>
+              </w:rPr>
+              <w:t>Customer</w:t>
+            </w:r>
+          </w:p>
+        </w:tc>
+      </w:tr>
+      <w:tr>
+        <w:tc>
+          <w:tcPr>
+            <w:tcW w:w="2155" w:type="dxa"/>
+            <w:tcBorders>
+              <w:top w:val="single" w:sz="4" w:space="0" w:color="auto"/>
+              <w:left w:val="single" w:sz="4" w:space="0" w:color="auto"/>
+              <w:bottom w:val="single" w:sz="4" w:space="0" w:color="auto"/>
+              <w:right w:val="single" w:sz="4" w:space="0" w:color="auto"/>
+            </w:tcBorders>
+            <w:hideMark/>
+          </w:tcPr>
+          <w:p>
+            <w:pPr>
+              <w:spacing w:line="276" w:lineRule="auto"/>
+              <w:rPr>
+                <w:rFonts w:ascii="Arial" w:hAnsi="Arial" w:cs="Arial"/>
+                <w:b/>
+                <w:bCs/>
+              </w:rPr>
+            </w:pPr>
+            <w:r>
+              <w:rPr>
+                <w:rFonts w:ascii="Arial" w:hAnsi="Arial" w:cs="Arial"/>
+                <w:b/>
+                <w:bCs/>
+              </w:rPr>
+              <w:t>Precondition</w:t>
+            </w:r>
+          </w:p>
+        </w:tc>
+        <w:tc>
+          <w:tcPr>
+            <w:tcW w:w="6861" w:type="dxa"/>
+            <w:tcBorders>
+              <w:top w:val="single" w:sz="4" w:space="0" w:color="auto"/>
+              <w:left w:val="single" w:sz="4" w:space="0" w:color="auto"/>
+              <w:bottom w:val="single" w:sz="4" w:space="0" w:color="auto"/>
+              <w:right w:val="single" w:sz="4" w:space="0" w:color="auto"/>
+            </w:tcBorders>
+            <w:hideMark/>
+          </w:tcPr>
+          <w:p>
+            <w:pPr>
+              <w:spacing w:line="276" w:lineRule="auto"/>
+              <w:rPr>
+                <w:rFonts w:ascii="Arial" w:hAnsi="Arial" w:cs="Arial"/>
+              </w:rPr>
+            </w:pPr>
+            <w:r>
+              <w:rPr>
+                <w:rFonts w:ascii="Arial" w:hAnsi="Arial" w:cs="Arial"/>
+              </w:rPr>
+              <w:t>Flight must be booked by customer in Book flights and the flight did not happen yet</w:t>
+            </w:r>
+          </w:p>
+        </w:tc>
+      </w:tr>
+      <w:tr>
+        <w:tc>
+          <w:tcPr>
+            <w:tcW w:w="2155" w:type="dxa"/>
+            <w:tcBorders>
+              <w:top w:val="single" w:sz="4" w:space="0" w:color="auto"/>
+              <w:left w:val="single" w:sz="4" w:space="0" w:color="auto"/>
+              <w:bottom w:val="single" w:sz="4" w:space="0" w:color="auto"/>
+              <w:right w:val="single" w:sz="4" w:space="0" w:color="auto"/>
+            </w:tcBorders>
+            <w:hideMark/>
+          </w:tcPr>
+          <w:p>
+            <w:pPr>
+              <w:spacing w:line="276" w:lineRule="auto"/>
+              <w:rPr>
+                <w:rFonts w:ascii="Arial" w:hAnsi="Arial" w:cs="Arial"/>
+                <w:b/>
+                <w:bCs/>
+              </w:rPr>
+            </w:pPr>
+            <w:r>
+              <w:rPr>
+                <w:rFonts w:ascii="Arial" w:hAnsi="Arial" w:cs="Arial"/>
+                <w:b/>
+                <w:bCs/>
+              </w:rPr>
+              <w:t>Postcondition</w:t>
+            </w:r>
+          </w:p>
+        </w:tc>
+        <w:tc>
+          <w:tcPr>
+            <w:tcW w:w="6861" w:type="dxa"/>
+            <w:tcBorders>
+              <w:top w:val="single" w:sz="4" w:space="0" w:color="auto"/>
+              <w:left w:val="single" w:sz="4" w:space="0" w:color="auto"/>
+              <w:bottom w:val="single" w:sz="4" w:space="0" w:color="auto"/>
+              <w:right w:val="single" w:sz="4" w:space="0" w:color="auto"/>
+            </w:tcBorders>
+            <w:hideMark/>
+          </w:tcPr>
+          <w:p>
+            <w:pPr>
+              <w:spacing w:line="276" w:lineRule="auto"/>
+              <w:rPr>
+                <w:rFonts w:ascii="Arial" w:hAnsi="Arial" w:cs="Arial"/>
+              </w:rPr>
+            </w:pPr>
+            <w:r>
+              <w:rPr>
+                <w:rFonts w:ascii="Arial" w:hAnsi="Arial" w:cs="Arial"/>
+              </w:rPr>
+              <w:t>Flights are shown to a customer</w:t>
+            </w:r>
+          </w:p>
+        </w:tc>
+      </w:tr>
+      <w:tr>
+        <w:tc>
+          <w:tcPr>
+            <w:tcW w:w="2155" w:type="dxa"/>
+            <w:tcBorders>
+              <w:top w:val="single" w:sz="4" w:space="0" w:color="auto"/>
+              <w:left w:val="single" w:sz="4" w:space="0" w:color="auto"/>
+              <w:bottom w:val="single" w:sz="4" w:space="0" w:color="auto"/>
+              <w:right w:val="single" w:sz="4" w:space="0" w:color="auto"/>
+            </w:tcBorders>
+            <w:hideMark/>
+          </w:tcPr>
+          <w:p>
+            <w:pPr>
+              <w:spacing w:line="276" w:lineRule="auto"/>
+              <w:rPr>
+                <w:rFonts w:ascii="Arial" w:hAnsi="Arial" w:cs="Arial"/>
+                <w:b/>
+                <w:bCs/>
+              </w:rPr>
+            </w:pPr>
+            <w:r>
+              <w:rPr>
+                <w:rFonts w:ascii="Arial" w:hAnsi="Arial" w:cs="Arial"/>
+                <w:b/>
+                <w:bCs/>
+              </w:rPr>
+              <w:t>Main scenarios</w:t>
+            </w:r>
+          </w:p>
+        </w:tc>
+        <w:tc>
+          <w:tcPr>
+            <w:tcW w:w="6861" w:type="dxa"/>
+            <w:tcBorders>
+              <w:top w:val="single" w:sz="4" w:space="0" w:color="auto"/>
+              <w:left w:val="single" w:sz="4" w:space="0" w:color="auto"/>
+              <w:bottom w:val="single" w:sz="4" w:space="0" w:color="auto"/>
+              <w:right w:val="single" w:sz="4" w:space="0" w:color="auto"/>
+            </w:tcBorders>
+            <w:hideMark/>
+          </w:tcPr>
+          <w:p>
+            <w:pPr>
+              <w:pStyle w:val="ListParagraph"/>
+              <w:numPr>
+                <w:ilvl w:val="0"/>
+                <w:numId w:val="6"/>
+              </w:numPr>
+              <w:spacing w:line="276" w:lineRule="auto"/>
+              <w:rPr>
+                <w:rFonts w:ascii="Arial" w:hAnsi="Arial" w:cs="Arial"/>
+              </w:rPr>
+            </w:pPr>
+            <w:r>
+              <w:rPr>
+                <w:rFonts w:ascii="Arial" w:hAnsi="Arial" w:cs="Arial"/>
+              </w:rPr>
+              <w:t>Customer open booked flight</w:t>
+            </w:r>
+            <w:r>
+              <w:rPr>
+                <w:rFonts w:ascii="Arial" w:hAnsi="Arial" w:cs="Arial"/>
+              </w:rPr>
+              <w:t>s</w:t>
+            </w:r>
+          </w:p>
+          <w:p>
+            <w:pPr>
+              <w:pStyle w:val="ListParagraph"/>
+              <w:numPr>
+                <w:ilvl w:val="0"/>
+                <w:numId w:val="6"/>
+              </w:numPr>
+              <w:spacing w:line="276" w:lineRule="auto"/>
+              <w:rPr>
+                <w:rFonts w:ascii="Arial" w:hAnsi="Arial" w:cs="Arial"/>
+              </w:rPr>
+            </w:pPr>
+            <w:r>
+              <w:rPr>
+                <w:rFonts w:ascii="Arial" w:hAnsi="Arial" w:cs="Arial"/>
+              </w:rPr>
+              <w:t>Booked flights are shown</w:t>
+            </w:r>
+          </w:p>
+        </w:tc>
+      </w:tr>
+      <w:tr>
+        <w:tc>
+          <w:tcPr>
+            <w:tcW w:w="2155" w:type="dxa"/>
+            <w:tcBorders>
+              <w:top w:val="single" w:sz="4" w:space="0" w:color="auto"/>
+              <w:left w:val="single" w:sz="4" w:space="0" w:color="auto"/>
+              <w:bottom w:val="single" w:sz="4" w:space="0" w:color="auto"/>
+              <w:right w:val="single" w:sz="4" w:space="0" w:color="auto"/>
+            </w:tcBorders>
+            <w:hideMark/>
+          </w:tcPr>
+          <w:p>
+            <w:pPr>
+              <w:spacing w:line="276" w:lineRule="auto"/>
+              <w:rPr>
+                <w:rFonts w:ascii="Arial" w:hAnsi="Arial" w:cs="Arial"/>
+                <w:b/>
+                <w:bCs/>
+              </w:rPr>
+            </w:pPr>
+            <w:r>
+              <w:rPr>
+                <w:rFonts w:ascii="Arial" w:hAnsi="Arial" w:cs="Arial"/>
+                <w:b/>
+                <w:bCs/>
+              </w:rPr>
+              <w:t>Alternative scenarios</w:t>
+            </w:r>
+          </w:p>
+        </w:tc>
+        <w:tc>
+          <w:tcPr>
+            <w:tcW w:w="6861" w:type="dxa"/>
+            <w:tcBorders>
+              <w:top w:val="single" w:sz="4" w:space="0" w:color="auto"/>
+              <w:left w:val="single" w:sz="4" w:space="0" w:color="auto"/>
+              <w:bottom w:val="single" w:sz="4" w:space="0" w:color="auto"/>
+              <w:right w:val="single" w:sz="4" w:space="0" w:color="auto"/>
+            </w:tcBorders>
+          </w:tcPr>
+          <w:p>
+            <w:pPr>
+              <w:spacing w:line="276" w:lineRule="auto"/>
+              <w:rPr>
+                <w:rFonts w:ascii="Arial" w:hAnsi="Arial" w:cs="Arial"/>
+              </w:rPr>
+            </w:pPr>
+            <w:r>
+              <w:rPr>
+                <w:rFonts w:ascii="Arial" w:hAnsi="Arial" w:cs="Arial"/>
+              </w:rPr>
+              <w:t>If there are no booked flights, system will show an error</w:t>
+            </w:r>
+          </w:p>
+        </w:tc>
+      </w:tr>
+    </w:tbl>
+    <w:p/>
+    <w:p>
+      <w:pPr>
+        <w:spacing w:line="276" w:lineRule="auto"/>
+        <w:rPr>
+          <w:rFonts w:cs="Arial"/>
+          <w:b/>
+          <w:bCs/>
+        </w:rPr>
+      </w:pPr>
+      <w:r>
+        <w:rPr>
+          <w:rFonts w:cs="Arial"/>
+          <w:b/>
+          <w:bCs/>
+        </w:rPr>
+        <w:t>View previous flights</w:t>
+      </w:r>
+    </w:p>
+    <w:tbl>
+      <w:tblPr>
+        <w:tblStyle w:val="TableGrid"/>
+        <w:tblW w:w="0" w:type="auto"/>
+        <w:tblLook w:val="04A0" w:firstRow="1" w:lastRow="0" w:firstColumn="1" w:lastColumn="0" w:noHBand="0" w:noVBand="1"/>
+      </w:tblPr>
+      <w:tblGrid>
+        <w:gridCol w:w="2155"/>
+        <w:gridCol w:w="6861"/>
+      </w:tblGrid>
+      <w:tr>
+        <w:tc>
+          <w:tcPr>
+            <w:tcW w:w="2155" w:type="dxa"/>
+            <w:tcBorders>
+              <w:top w:val="single" w:sz="4" w:space="0" w:color="auto"/>
+              <w:left w:val="single" w:sz="4" w:space="0" w:color="auto"/>
+              <w:bottom w:val="single" w:sz="4" w:space="0" w:color="auto"/>
+              <w:right w:val="single" w:sz="4" w:space="0" w:color="auto"/>
+            </w:tcBorders>
+            <w:hideMark/>
+          </w:tcPr>
+          <w:p>
+            <w:pPr>
+              <w:spacing w:line="276" w:lineRule="auto"/>
+              <w:rPr>
+                <w:rFonts w:ascii="Arial" w:hAnsi="Arial" w:cs="Arial"/>
+                <w:b/>
+                <w:bCs/>
+              </w:rPr>
+            </w:pPr>
+            <w:r>
+              <w:rPr>
+                <w:rFonts w:ascii="Arial" w:hAnsi="Arial" w:cs="Arial"/>
+                <w:b/>
+                <w:bCs/>
+              </w:rPr>
+              <w:t>Use case</w:t>
+            </w:r>
+          </w:p>
+        </w:tc>
+        <w:tc>
+          <w:tcPr>
+            <w:tcW w:w="6861" w:type="dxa"/>
+            <w:tcBorders>
+              <w:top w:val="single" w:sz="4" w:space="0" w:color="auto"/>
+              <w:left w:val="single" w:sz="4" w:space="0" w:color="auto"/>
+              <w:bottom w:val="single" w:sz="4" w:space="0" w:color="auto"/>
+              <w:right w:val="single" w:sz="4" w:space="0" w:color="auto"/>
+            </w:tcBorders>
+            <w:hideMark/>
+          </w:tcPr>
+          <w:p>
+            <w:pPr>
+              <w:spacing w:line="276" w:lineRule="auto"/>
+              <w:rPr>
+                <w:rFonts w:ascii="Arial" w:hAnsi="Arial" w:cs="Arial"/>
+              </w:rPr>
+            </w:pPr>
+            <w:r>
+              <w:rPr>
+                <w:rFonts w:ascii="Arial" w:hAnsi="Arial" w:cs="Arial"/>
+              </w:rPr>
+              <w:t>View previous flights</w:t>
+            </w:r>
+          </w:p>
+        </w:tc>
+      </w:tr>
+      <w:tr>
+        <w:tc>
+          <w:tcPr>
+            <w:tcW w:w="2155" w:type="dxa"/>
+            <w:tcBorders>
+              <w:top w:val="single" w:sz="4" w:space="0" w:color="auto"/>
+              <w:left w:val="single" w:sz="4" w:space="0" w:color="auto"/>
+              <w:bottom w:val="single" w:sz="4" w:space="0" w:color="auto"/>
+              <w:right w:val="single" w:sz="4" w:space="0" w:color="auto"/>
+            </w:tcBorders>
+            <w:hideMark/>
+          </w:tcPr>
+          <w:p>
+            <w:pPr>
+              <w:spacing w:line="276" w:lineRule="auto"/>
+              <w:rPr>
+                <w:rFonts w:ascii="Arial" w:hAnsi="Arial" w:cs="Arial"/>
+                <w:b/>
+                <w:bCs/>
+              </w:rPr>
+            </w:pPr>
+            <w:r>
+              <w:rPr>
+                <w:rFonts w:ascii="Arial" w:hAnsi="Arial" w:cs="Arial"/>
+                <w:b/>
+                <w:bCs/>
+              </w:rPr>
+              <w:t>Summary</w:t>
+            </w:r>
+          </w:p>
+        </w:tc>
+        <w:tc>
+          <w:tcPr>
+            <w:tcW w:w="6861" w:type="dxa"/>
+            <w:tcBorders>
+              <w:top w:val="single" w:sz="4" w:space="0" w:color="auto"/>
+              <w:left w:val="single" w:sz="4" w:space="0" w:color="auto"/>
+              <w:bottom w:val="single" w:sz="4" w:space="0" w:color="auto"/>
+              <w:right w:val="single" w:sz="4" w:space="0" w:color="auto"/>
+            </w:tcBorders>
+            <w:hideMark/>
+          </w:tcPr>
+          <w:p>
+            <w:pPr>
+              <w:spacing w:line="276" w:lineRule="auto"/>
+              <w:rPr>
+                <w:rFonts w:ascii="Arial" w:hAnsi="Arial" w:cs="Arial"/>
+              </w:rPr>
+            </w:pPr>
+            <w:r>
+              <w:rPr>
+                <w:rFonts w:ascii="Arial" w:hAnsi="Arial" w:cs="Arial"/>
+              </w:rPr>
+              <w:t>The customer views booked flights</w:t>
+            </w:r>
+          </w:p>
+        </w:tc>
+      </w:tr>
+      <w:tr>
+        <w:tc>
+          <w:tcPr>
+            <w:tcW w:w="2155" w:type="dxa"/>
+            <w:tcBorders>
+              <w:top w:val="single" w:sz="4" w:space="0" w:color="auto"/>
+              <w:left w:val="single" w:sz="4" w:space="0" w:color="auto"/>
+              <w:bottom w:val="single" w:sz="4" w:space="0" w:color="auto"/>
+              <w:right w:val="single" w:sz="4" w:space="0" w:color="auto"/>
+            </w:tcBorders>
+            <w:hideMark/>
+          </w:tcPr>
+          <w:p>
+            <w:pPr>
+              <w:spacing w:line="276" w:lineRule="auto"/>
+              <w:rPr>
+                <w:rFonts w:ascii="Arial" w:hAnsi="Arial" w:cs="Arial"/>
+                <w:b/>
+                <w:bCs/>
+              </w:rPr>
+            </w:pPr>
+            <w:r>
+              <w:rPr>
+                <w:rFonts w:ascii="Arial" w:hAnsi="Arial" w:cs="Arial"/>
+                <w:b/>
+                <w:bCs/>
+              </w:rPr>
+              <w:t>Actor</w:t>
+            </w:r>
+          </w:p>
+        </w:tc>
+        <w:tc>
+          <w:tcPr>
+            <w:tcW w:w="6861" w:type="dxa"/>
+            <w:tcBorders>
+              <w:top w:val="single" w:sz="4" w:space="0" w:color="auto"/>
+              <w:left w:val="single" w:sz="4" w:space="0" w:color="auto"/>
+              <w:bottom w:val="single" w:sz="4" w:space="0" w:color="auto"/>
+              <w:right w:val="single" w:sz="4" w:space="0" w:color="auto"/>
+            </w:tcBorders>
+            <w:hideMark/>
+          </w:tcPr>
+          <w:p>
+            <w:pPr>
+              <w:spacing w:line="276" w:lineRule="auto"/>
+              <w:rPr>
+                <w:rFonts w:ascii="Arial" w:hAnsi="Arial" w:cs="Arial"/>
+              </w:rPr>
+            </w:pPr>
+            <w:r>
+              <w:rPr>
+                <w:rFonts w:ascii="Arial" w:hAnsi="Arial" w:cs="Arial"/>
+              </w:rPr>
+              <w:t>Customer</w:t>
+            </w:r>
+          </w:p>
+        </w:tc>
+      </w:tr>
+      <w:tr>
+        <w:tc>
+          <w:tcPr>
+            <w:tcW w:w="2155" w:type="dxa"/>
+            <w:tcBorders>
+              <w:top w:val="single" w:sz="4" w:space="0" w:color="auto"/>
+              <w:left w:val="single" w:sz="4" w:space="0" w:color="auto"/>
+              <w:bottom w:val="single" w:sz="4" w:space="0" w:color="auto"/>
+              <w:right w:val="single" w:sz="4" w:space="0" w:color="auto"/>
+            </w:tcBorders>
+            <w:hideMark/>
+          </w:tcPr>
+          <w:p>
+            <w:pPr>
+              <w:spacing w:line="276" w:lineRule="auto"/>
+              <w:rPr>
+                <w:rFonts w:ascii="Arial" w:hAnsi="Arial" w:cs="Arial"/>
+                <w:b/>
+                <w:bCs/>
+              </w:rPr>
+            </w:pPr>
+            <w:r>
+              <w:rPr>
+                <w:rFonts w:ascii="Arial" w:hAnsi="Arial" w:cs="Arial"/>
+                <w:b/>
+                <w:bCs/>
+              </w:rPr>
+              <w:t>Precondition</w:t>
+            </w:r>
+          </w:p>
+        </w:tc>
+        <w:tc>
+          <w:tcPr>
+            <w:tcW w:w="6861" w:type="dxa"/>
+            <w:tcBorders>
+              <w:top w:val="single" w:sz="4" w:space="0" w:color="auto"/>
+              <w:left w:val="single" w:sz="4" w:space="0" w:color="auto"/>
+              <w:bottom w:val="single" w:sz="4" w:space="0" w:color="auto"/>
+              <w:right w:val="single" w:sz="4" w:space="0" w:color="auto"/>
+            </w:tcBorders>
+            <w:hideMark/>
+          </w:tcPr>
+          <w:p>
+            <w:pPr>
+              <w:spacing w:line="276" w:lineRule="auto"/>
+              <w:rPr>
+                <w:rFonts w:ascii="Arial" w:hAnsi="Arial" w:cs="Arial"/>
+              </w:rPr>
+            </w:pPr>
+            <w:r>
+              <w:rPr>
+                <w:rFonts w:ascii="Arial" w:hAnsi="Arial" w:cs="Arial"/>
+              </w:rPr>
+              <w:t>Flight must be booked by customer in Book flights and the flight already happened</w:t>
+            </w:r>
+          </w:p>
+        </w:tc>
+      </w:tr>
+      <w:tr>
+        <w:tc>
+          <w:tcPr>
+            <w:tcW w:w="2155" w:type="dxa"/>
+            <w:tcBorders>
+              <w:top w:val="single" w:sz="4" w:space="0" w:color="auto"/>
+              <w:left w:val="single" w:sz="4" w:space="0" w:color="auto"/>
+              <w:bottom w:val="single" w:sz="4" w:space="0" w:color="auto"/>
+              <w:right w:val="single" w:sz="4" w:space="0" w:color="auto"/>
+            </w:tcBorders>
+            <w:hideMark/>
+          </w:tcPr>
+          <w:p>
+            <w:pPr>
+              <w:spacing w:line="276" w:lineRule="auto"/>
+              <w:rPr>
+                <w:rFonts w:ascii="Arial" w:hAnsi="Arial" w:cs="Arial"/>
+                <w:b/>
+                <w:bCs/>
+              </w:rPr>
+            </w:pPr>
+            <w:r>
+              <w:rPr>
+                <w:rFonts w:ascii="Arial" w:hAnsi="Arial" w:cs="Arial"/>
+                <w:b/>
+                <w:bCs/>
+              </w:rPr>
+              <w:t>Postcondition</w:t>
+            </w:r>
+          </w:p>
+        </w:tc>
+        <w:tc>
+          <w:tcPr>
+            <w:tcW w:w="6861" w:type="dxa"/>
+            <w:tcBorders>
+              <w:top w:val="single" w:sz="4" w:space="0" w:color="auto"/>
+              <w:left w:val="single" w:sz="4" w:space="0" w:color="auto"/>
+              <w:bottom w:val="single" w:sz="4" w:space="0" w:color="auto"/>
+              <w:right w:val="single" w:sz="4" w:space="0" w:color="auto"/>
+            </w:tcBorders>
+            <w:hideMark/>
+          </w:tcPr>
+          <w:p>
+            <w:pPr>
+              <w:spacing w:line="276" w:lineRule="auto"/>
+              <w:rPr>
+                <w:rFonts w:ascii="Arial" w:hAnsi="Arial" w:cs="Arial"/>
+              </w:rPr>
+            </w:pPr>
+            <w:r>
+              <w:rPr>
+                <w:rFonts w:ascii="Arial" w:hAnsi="Arial" w:cs="Arial"/>
+              </w:rPr>
+              <w:t>Previous flights are shown to a customer</w:t>
+            </w:r>
+          </w:p>
+        </w:tc>
+      </w:tr>
+      <w:tr>
+        <w:tc>
+          <w:tcPr>
+            <w:tcW w:w="2155" w:type="dxa"/>
+            <w:tcBorders>
+              <w:top w:val="single" w:sz="4" w:space="0" w:color="auto"/>
+              <w:left w:val="single" w:sz="4" w:space="0" w:color="auto"/>
+              <w:bottom w:val="single" w:sz="4" w:space="0" w:color="auto"/>
+              <w:right w:val="single" w:sz="4" w:space="0" w:color="auto"/>
+            </w:tcBorders>
+            <w:hideMark/>
+          </w:tcPr>
+          <w:p>
+            <w:pPr>
+              <w:spacing w:line="276" w:lineRule="auto"/>
+              <w:rPr>
+                <w:rFonts w:ascii="Arial" w:hAnsi="Arial" w:cs="Arial"/>
+                <w:b/>
+                <w:bCs/>
+              </w:rPr>
+            </w:pPr>
+            <w:r>
+              <w:rPr>
+                <w:rFonts w:ascii="Arial" w:hAnsi="Arial" w:cs="Arial"/>
+                <w:b/>
+                <w:bCs/>
+              </w:rPr>
+              <w:lastRenderedPageBreak/>
+              <w:t>Main scenarios</w:t>
+            </w:r>
+          </w:p>
+        </w:tc>
+        <w:tc>
+          <w:tcPr>
+            <w:tcW w:w="6861" w:type="dxa"/>
+            <w:tcBorders>
+              <w:top w:val="single" w:sz="4" w:space="0" w:color="auto"/>
+              <w:left w:val="single" w:sz="4" w:space="0" w:color="auto"/>
+              <w:bottom w:val="single" w:sz="4" w:space="0" w:color="auto"/>
+              <w:right w:val="single" w:sz="4" w:space="0" w:color="auto"/>
+            </w:tcBorders>
+            <w:hideMark/>
+          </w:tcPr>
+          <w:p>
+            <w:pPr>
+              <w:pStyle w:val="ListParagraph"/>
+              <w:numPr>
+                <w:ilvl w:val="0"/>
+                <w:numId w:val="7"/>
+              </w:numPr>
+              <w:spacing w:line="276" w:lineRule="auto"/>
+              <w:rPr>
+                <w:rFonts w:ascii="Arial" w:hAnsi="Arial" w:cs="Arial"/>
+              </w:rPr>
+            </w:pPr>
+            <w:r>
+              <w:rPr>
+                <w:rFonts w:ascii="Arial" w:hAnsi="Arial" w:cs="Arial"/>
+              </w:rPr>
+              <w:t>Customer open booked flight</w:t>
+            </w:r>
+            <w:r>
+              <w:rPr>
+                <w:rFonts w:ascii="Arial" w:hAnsi="Arial" w:cs="Arial"/>
+              </w:rPr>
+              <w:t>s</w:t>
+            </w:r>
+          </w:p>
+          <w:p>
+            <w:pPr>
+              <w:pStyle w:val="ListParagraph"/>
+              <w:numPr>
+                <w:ilvl w:val="0"/>
+                <w:numId w:val="7"/>
+              </w:numPr>
+              <w:spacing w:line="276" w:lineRule="auto"/>
+              <w:rPr>
+                <w:rFonts w:ascii="Arial" w:hAnsi="Arial" w:cs="Arial"/>
+              </w:rPr>
+            </w:pPr>
+            <w:r>
+              <w:rPr>
+                <w:rFonts w:ascii="Arial" w:hAnsi="Arial" w:cs="Arial"/>
+              </w:rPr>
+              <w:t>Previous flights are shown</w:t>
+            </w:r>
+          </w:p>
+        </w:tc>
+      </w:tr>
+      <w:tr>
+        <w:tc>
+          <w:tcPr>
+            <w:tcW w:w="2155" w:type="dxa"/>
+            <w:tcBorders>
+              <w:top w:val="single" w:sz="4" w:space="0" w:color="auto"/>
+              <w:left w:val="single" w:sz="4" w:space="0" w:color="auto"/>
+              <w:bottom w:val="single" w:sz="4" w:space="0" w:color="auto"/>
+              <w:right w:val="single" w:sz="4" w:space="0" w:color="auto"/>
+            </w:tcBorders>
+            <w:hideMark/>
+          </w:tcPr>
+          <w:p>
+            <w:pPr>
+              <w:spacing w:line="276" w:lineRule="auto"/>
+              <w:rPr>
+                <w:rFonts w:ascii="Arial" w:hAnsi="Arial" w:cs="Arial"/>
+                <w:b/>
+                <w:bCs/>
+              </w:rPr>
+            </w:pPr>
+            <w:r>
+              <w:rPr>
+                <w:rFonts w:ascii="Arial" w:hAnsi="Arial" w:cs="Arial"/>
+                <w:b/>
+                <w:bCs/>
+              </w:rPr>
+              <w:t>Alternative scenarios</w:t>
+            </w:r>
+          </w:p>
+        </w:tc>
+        <w:tc>
+          <w:tcPr>
+            <w:tcW w:w="6861" w:type="dxa"/>
+            <w:tcBorders>
+              <w:top w:val="single" w:sz="4" w:space="0" w:color="auto"/>
+              <w:left w:val="single" w:sz="4" w:space="0" w:color="auto"/>
+              <w:bottom w:val="single" w:sz="4" w:space="0" w:color="auto"/>
+              <w:right w:val="single" w:sz="4" w:space="0" w:color="auto"/>
+            </w:tcBorders>
+          </w:tcPr>
+          <w:p>
+            <w:pPr>
+              <w:spacing w:line="276" w:lineRule="auto"/>
+              <w:rPr>
+                <w:rFonts w:ascii="Arial" w:hAnsi="Arial" w:cs="Arial"/>
+              </w:rPr>
+            </w:pPr>
+            <w:r>
+              <w:rPr>
+                <w:rFonts w:ascii="Arial" w:hAnsi="Arial" w:cs="Arial"/>
+              </w:rPr>
+              <w:t>If there are no previous flights, system will show an error</w:t>
+            </w:r>
+          </w:p>
+        </w:tc>
+      </w:tr>
+    </w:tbl>
+    <w:p>
+      <w:pPr>
+        <w:spacing w:line="276" w:lineRule="auto"/>
+        <w:rPr>
+          <w:rFonts w:cs="Arial"/>
+          <w:b/>
+          <w:bCs/>
+        </w:rPr>
+      </w:pPr>
+    </w:p>
+    <w:p>
+      <w:pPr>
+        <w:spacing w:line="276" w:lineRule="auto"/>
+        <w:rPr>
+          <w:rFonts w:cs="Arial"/>
+          <w:b/>
+          <w:bCs/>
+        </w:rPr>
+      </w:pPr>
+      <w:r>
+        <w:rPr>
+          <w:rFonts w:cs="Arial"/>
+          <w:b/>
+          <w:bCs/>
+        </w:rPr>
+        <w:t>Create flights</w:t>
+      </w:r>
+    </w:p>
+    <w:tbl>
+      <w:tblPr>
+        <w:tblStyle w:val="TableGrid"/>
+        <w:tblW w:w="0" w:type="auto"/>
+        <w:tblLook w:val="04A0" w:firstRow="1" w:lastRow="0" w:firstColumn="1" w:lastColumn="0" w:noHBand="0" w:noVBand="1"/>
+      </w:tblPr>
+      <w:tblGrid>
+        <w:gridCol w:w="2155"/>
+        <w:gridCol w:w="6861"/>
+      </w:tblGrid>
+      <w:tr>
+        <w:tc>
+          <w:tcPr>
+            <w:tcW w:w="2155" w:type="dxa"/>
+            <w:tcBorders>
+              <w:top w:val="single" w:sz="4" w:space="0" w:color="auto"/>
+              <w:left w:val="single" w:sz="4" w:space="0" w:color="auto"/>
+              <w:bottom w:val="single" w:sz="4" w:space="0" w:color="auto"/>
+              <w:right w:val="single" w:sz="4" w:space="0" w:color="auto"/>
+            </w:tcBorders>
+            <w:hideMark/>
+          </w:tcPr>
+          <w:p>
+            <w:pPr>
+              <w:spacing w:line="276" w:lineRule="auto"/>
+              <w:rPr>
+                <w:rFonts w:ascii="Arial" w:hAnsi="Arial" w:cs="Arial"/>
+                <w:b/>
+                <w:bCs/>
+              </w:rPr>
+            </w:pPr>
+            <w:r>
+              <w:rPr>
+                <w:rFonts w:ascii="Arial" w:hAnsi="Arial" w:cs="Arial"/>
+                <w:b/>
+                <w:bCs/>
+              </w:rPr>
+              <w:t>Use case</w:t>
+            </w:r>
+          </w:p>
+        </w:tc>
+        <w:tc>
+          <w:tcPr>
+            <w:tcW w:w="6861" w:type="dxa"/>
+            <w:tcBorders>
+              <w:top w:val="single" w:sz="4" w:space="0" w:color="auto"/>
+              <w:left w:val="single" w:sz="4" w:space="0" w:color="auto"/>
+              <w:bottom w:val="single" w:sz="4" w:space="0" w:color="auto"/>
+              <w:right w:val="single" w:sz="4" w:space="0" w:color="auto"/>
+            </w:tcBorders>
+            <w:hideMark/>
+          </w:tcPr>
+          <w:p>
+            <w:pPr>
+              <w:spacing w:line="276" w:lineRule="auto"/>
+              <w:rPr>
+                <w:rFonts w:ascii="Arial" w:hAnsi="Arial" w:cs="Arial"/>
+              </w:rPr>
+            </w:pPr>
+            <w:r>
+              <w:rPr>
+                <w:rFonts w:ascii="Arial" w:hAnsi="Arial" w:cs="Arial"/>
+              </w:rPr>
+              <w:t>Create flights</w:t>
+            </w:r>
+          </w:p>
+        </w:tc>
+      </w:tr>
+      <w:tr>
+        <w:tc>
+          <w:tcPr>
+            <w:tcW w:w="2155" w:type="dxa"/>
+            <w:tcBorders>
+              <w:top w:val="single" w:sz="4" w:space="0" w:color="auto"/>
+              <w:left w:val="single" w:sz="4" w:space="0" w:color="auto"/>
+              <w:bottom w:val="single" w:sz="4" w:space="0" w:color="auto"/>
+              <w:right w:val="single" w:sz="4" w:space="0" w:color="auto"/>
+            </w:tcBorders>
+            <w:hideMark/>
+          </w:tcPr>
+          <w:p>
+            <w:pPr>
+              <w:spacing w:line="276" w:lineRule="auto"/>
+              <w:rPr>
+                <w:rFonts w:ascii="Arial" w:hAnsi="Arial" w:cs="Arial"/>
+                <w:b/>
+                <w:bCs/>
+              </w:rPr>
+            </w:pPr>
+            <w:r>
+              <w:rPr>
+                <w:rFonts w:ascii="Arial" w:hAnsi="Arial" w:cs="Arial"/>
+                <w:b/>
+                <w:bCs/>
+              </w:rPr>
+              <w:t>Summary</w:t>
+            </w:r>
+          </w:p>
+        </w:tc>
+        <w:tc>
+          <w:tcPr>
+            <w:tcW w:w="6861" w:type="dxa"/>
+            <w:tcBorders>
+              <w:top w:val="single" w:sz="4" w:space="0" w:color="auto"/>
+              <w:left w:val="single" w:sz="4" w:space="0" w:color="auto"/>
+              <w:bottom w:val="single" w:sz="4" w:space="0" w:color="auto"/>
+              <w:right w:val="single" w:sz="4" w:space="0" w:color="auto"/>
+            </w:tcBorders>
+            <w:hideMark/>
+          </w:tcPr>
+          <w:p>
+            <w:pPr>
+              <w:spacing w:line="276" w:lineRule="auto"/>
+              <w:rPr>
+                <w:rFonts w:ascii="Arial" w:hAnsi="Arial" w:cs="Arial"/>
+              </w:rPr>
+            </w:pPr>
+            <w:r>
+              <w:rPr>
+                <w:rFonts w:ascii="Arial" w:hAnsi="Arial" w:cs="Arial"/>
+              </w:rPr>
+              <w:t>The operator creates a new flight</w:t>
+            </w:r>
+          </w:p>
+        </w:tc>
+      </w:tr>
+      <w:tr>
+        <w:tc>
+          <w:tcPr>
+            <w:tcW w:w="2155" w:type="dxa"/>
+            <w:tcBorders>
+              <w:top w:val="single" w:sz="4" w:space="0" w:color="auto"/>
+              <w:left w:val="single" w:sz="4" w:space="0" w:color="auto"/>
+              <w:bottom w:val="single" w:sz="4" w:space="0" w:color="auto"/>
+              <w:right w:val="single" w:sz="4" w:space="0" w:color="auto"/>
+            </w:tcBorders>
+            <w:hideMark/>
+          </w:tcPr>
+          <w:p>
+            <w:pPr>
+              <w:spacing w:line="276" w:lineRule="auto"/>
+              <w:rPr>
+                <w:rFonts w:ascii="Arial" w:hAnsi="Arial" w:cs="Arial"/>
+                <w:b/>
+                <w:bCs/>
+              </w:rPr>
+            </w:pPr>
+            <w:r>
+              <w:rPr>
+                <w:rFonts w:ascii="Arial" w:hAnsi="Arial" w:cs="Arial"/>
+                <w:b/>
+                <w:bCs/>
+              </w:rPr>
+              <w:t>Actor</w:t>
+            </w:r>
+          </w:p>
+        </w:tc>
+        <w:tc>
+          <w:tcPr>
+            <w:tcW w:w="6861" w:type="dxa"/>
+            <w:tcBorders>
+              <w:top w:val="single" w:sz="4" w:space="0" w:color="auto"/>
+              <w:left w:val="single" w:sz="4" w:space="0" w:color="auto"/>
+              <w:bottom w:val="single" w:sz="4" w:space="0" w:color="auto"/>
+              <w:right w:val="single" w:sz="4" w:space="0" w:color="auto"/>
+            </w:tcBorders>
+            <w:hideMark/>
+          </w:tcPr>
+          <w:p>
+            <w:pPr>
+              <w:spacing w:line="276" w:lineRule="auto"/>
+              <w:rPr>
+                <w:rFonts w:ascii="Arial" w:hAnsi="Arial" w:cs="Arial"/>
+              </w:rPr>
+            </w:pPr>
+            <w:r>
+              <w:rPr>
+                <w:rFonts w:ascii="Arial" w:hAnsi="Arial" w:cs="Arial"/>
+              </w:rPr>
+              <w:t>Operator</w:t>
+            </w:r>
+          </w:p>
+        </w:tc>
+      </w:tr>
+      <w:tr>
+        <w:tc>
+          <w:tcPr>
+            <w:tcW w:w="2155" w:type="dxa"/>
+            <w:tcBorders>
+              <w:top w:val="single" w:sz="4" w:space="0" w:color="auto"/>
+              <w:left w:val="single" w:sz="4" w:space="0" w:color="auto"/>
+              <w:bottom w:val="single" w:sz="4" w:space="0" w:color="auto"/>
+              <w:right w:val="single" w:sz="4" w:space="0" w:color="auto"/>
+            </w:tcBorders>
+            <w:hideMark/>
+          </w:tcPr>
+          <w:p>
+            <w:pPr>
+              <w:spacing w:line="276" w:lineRule="auto"/>
+              <w:rPr>
+                <w:rFonts w:ascii="Arial" w:hAnsi="Arial" w:cs="Arial"/>
+                <w:b/>
+                <w:bCs/>
+              </w:rPr>
+            </w:pPr>
+            <w:r>
+              <w:rPr>
+                <w:rFonts w:ascii="Arial" w:hAnsi="Arial" w:cs="Arial"/>
+                <w:b/>
+                <w:bCs/>
+              </w:rPr>
+              <w:t>Precondition</w:t>
+            </w:r>
+          </w:p>
+        </w:tc>
+        <w:tc>
+          <w:tcPr>
+            <w:tcW w:w="6861" w:type="dxa"/>
+            <w:tcBorders>
+              <w:top w:val="single" w:sz="4" w:space="0" w:color="auto"/>
+              <w:left w:val="single" w:sz="4" w:space="0" w:color="auto"/>
+              <w:bottom w:val="single" w:sz="4" w:space="0" w:color="auto"/>
+              <w:right w:val="single" w:sz="4" w:space="0" w:color="auto"/>
+            </w:tcBorders>
+            <w:hideMark/>
+          </w:tcPr>
+          <w:p>
+            <w:pPr>
+              <w:spacing w:line="276" w:lineRule="auto"/>
+              <w:rPr>
+                <w:rFonts w:ascii="Arial" w:hAnsi="Arial" w:cs="Arial"/>
+              </w:rPr>
+            </w:pPr>
+            <w:r>
+              <w:rPr>
+                <w:rFonts w:ascii="Arial" w:hAnsi="Arial" w:cs="Arial"/>
+              </w:rPr>
+              <w:t>Operator must have all details about new flight</w:t>
+            </w:r>
+          </w:p>
+        </w:tc>
+      </w:tr>
+      <w:tr>
+        <w:tc>
+          <w:tcPr>
+            <w:tcW w:w="2155" w:type="dxa"/>
+            <w:tcBorders>
+              <w:top w:val="single" w:sz="4" w:space="0" w:color="auto"/>
+              <w:left w:val="single" w:sz="4" w:space="0" w:color="auto"/>
+              <w:bottom w:val="single" w:sz="4" w:space="0" w:color="auto"/>
+              <w:right w:val="single" w:sz="4" w:space="0" w:color="auto"/>
+            </w:tcBorders>
+            <w:hideMark/>
+          </w:tcPr>
+          <w:p>
+            <w:pPr>
+              <w:spacing w:line="276" w:lineRule="auto"/>
+              <w:rPr>
+                <w:rFonts w:ascii="Arial" w:hAnsi="Arial" w:cs="Arial"/>
+                <w:b/>
+                <w:bCs/>
+              </w:rPr>
+            </w:pPr>
+            <w:r>
+              <w:rPr>
+                <w:rFonts w:ascii="Arial" w:hAnsi="Arial" w:cs="Arial"/>
+                <w:b/>
+                <w:bCs/>
+              </w:rPr>
+              <w:t>Postcondition</w:t>
+            </w:r>
+          </w:p>
+        </w:tc>
+        <w:tc>
+          <w:tcPr>
+            <w:tcW w:w="6861" w:type="dxa"/>
+            <w:tcBorders>
+              <w:top w:val="single" w:sz="4" w:space="0" w:color="auto"/>
+              <w:left w:val="single" w:sz="4" w:space="0" w:color="auto"/>
+              <w:bottom w:val="single" w:sz="4" w:space="0" w:color="auto"/>
+              <w:right w:val="single" w:sz="4" w:space="0" w:color="auto"/>
+            </w:tcBorders>
+            <w:hideMark/>
+          </w:tcPr>
+          <w:p>
+            <w:pPr>
+              <w:spacing w:line="276" w:lineRule="auto"/>
+              <w:rPr>
+                <w:rFonts w:ascii="Arial" w:hAnsi="Arial" w:cs="Arial"/>
+              </w:rPr>
+            </w:pPr>
+            <w:r>
+              <w:rPr>
+                <w:rFonts w:ascii="Arial" w:hAnsi="Arial" w:cs="Arial"/>
+              </w:rPr>
+              <w:t>The flight is created</w:t>
+            </w:r>
+          </w:p>
+        </w:tc>
+      </w:tr>
+      <w:tr>
+        <w:tc>
+          <w:tcPr>
+            <w:tcW w:w="2155" w:type="dxa"/>
+            <w:tcBorders>
+              <w:top w:val="single" w:sz="4" w:space="0" w:color="auto"/>
+              <w:left w:val="single" w:sz="4" w:space="0" w:color="auto"/>
+              <w:bottom w:val="single" w:sz="4" w:space="0" w:color="auto"/>
+              <w:right w:val="single" w:sz="4" w:space="0" w:color="auto"/>
+            </w:tcBorders>
+            <w:hideMark/>
+          </w:tcPr>
+          <w:p>
+            <w:pPr>
+              <w:spacing w:line="276" w:lineRule="auto"/>
+              <w:rPr>
+                <w:rFonts w:ascii="Arial" w:hAnsi="Arial" w:cs="Arial"/>
+                <w:b/>
+                <w:bCs/>
+              </w:rPr>
+            </w:pPr>
+            <w:r>
+              <w:rPr>
+                <w:rFonts w:ascii="Arial" w:hAnsi="Arial" w:cs="Arial"/>
+                <w:b/>
+                <w:bCs/>
+              </w:rPr>
+              <w:t>Main scenarios</w:t>
+            </w:r>
+          </w:p>
+        </w:tc>
+        <w:tc>
+          <w:tcPr>
+            <w:tcW w:w="6861" w:type="dxa"/>
+            <w:tcBorders>
+              <w:top w:val="single" w:sz="4" w:space="0" w:color="auto"/>
+              <w:left w:val="single" w:sz="4" w:space="0" w:color="auto"/>
+              <w:bottom w:val="single" w:sz="4" w:space="0" w:color="auto"/>
+              <w:right w:val="single" w:sz="4" w:space="0" w:color="auto"/>
+            </w:tcBorders>
+            <w:hideMark/>
+          </w:tcPr>
+          <w:p>
+            <w:pPr>
+              <w:spacing w:line="276" w:lineRule="auto"/>
+              <w:rPr>
+                <w:rFonts w:ascii="Arial" w:hAnsi="Arial" w:cs="Arial"/>
+              </w:rPr>
+            </w:pPr>
+            <w:r>
+              <w:rPr>
+                <w:rFonts w:ascii="Arial" w:hAnsi="Arial" w:cs="Arial"/>
+              </w:rPr>
+              <w:t>1. The operator chooses to create new flight</w:t>
+            </w:r>
+          </w:p>
+          <w:p>
+            <w:pPr>
+              <w:spacing w:line="276" w:lineRule="auto"/>
+              <w:rPr>
+                <w:rFonts w:ascii="Arial" w:hAnsi="Arial" w:cs="Arial"/>
+              </w:rPr>
+            </w:pPr>
+            <w:r>
+              <w:rPr>
+                <w:rFonts w:ascii="Arial" w:hAnsi="Arial" w:cs="Arial"/>
+              </w:rPr>
+              <w:t>2. The operator needs to insert information about flight</w:t>
+            </w:r>
+          </w:p>
+          <w:p>
+            <w:pPr>
+              <w:spacing w:line="276" w:lineRule="auto"/>
+              <w:rPr>
+                <w:rFonts w:ascii="Arial" w:hAnsi="Arial" w:cs="Arial"/>
+              </w:rPr>
+            </w:pPr>
+            <w:r>
+              <w:rPr>
+                <w:rFonts w:ascii="Arial" w:hAnsi="Arial" w:cs="Arial"/>
+              </w:rPr>
+              <w:t>3. The system validates data of the new flight</w:t>
+            </w:r>
+          </w:p>
+          <w:p>
+            <w:pPr>
+              <w:spacing w:line="276" w:lineRule="auto"/>
+              <w:rPr>
+                <w:rFonts w:ascii="Arial" w:hAnsi="Arial" w:cs="Arial"/>
+              </w:rPr>
+            </w:pPr>
+            <w:r>
+              <w:rPr>
+                <w:rFonts w:ascii="Arial" w:hAnsi="Arial" w:cs="Arial"/>
+              </w:rPr>
+              <w:t>4. The flight is created and stored in the database</w:t>
+            </w:r>
+          </w:p>
+        </w:tc>
+      </w:tr>
+      <w:tr>
+        <w:tc>
+          <w:tcPr>
+            <w:tcW w:w="2155" w:type="dxa"/>
+            <w:tcBorders>
+              <w:top w:val="single" w:sz="4" w:space="0" w:color="auto"/>
+              <w:left w:val="single" w:sz="4" w:space="0" w:color="auto"/>
+              <w:bottom w:val="single" w:sz="4" w:space="0" w:color="auto"/>
+              <w:right w:val="single" w:sz="4" w:space="0" w:color="auto"/>
+            </w:tcBorders>
+            <w:hideMark/>
+          </w:tcPr>
+          <w:p>
+            <w:pPr>
+              <w:spacing w:line="276" w:lineRule="auto"/>
+              <w:rPr>
+                <w:rFonts w:ascii="Arial" w:hAnsi="Arial" w:cs="Arial"/>
+                <w:b/>
+                <w:bCs/>
+              </w:rPr>
+            </w:pPr>
+            <w:r>
+              <w:rPr>
+                <w:rFonts w:ascii="Arial" w:hAnsi="Arial" w:cs="Arial"/>
+                <w:b/>
+                <w:bCs/>
+              </w:rPr>
+              <w:t>Alternative scenarios</w:t>
+            </w:r>
+          </w:p>
+        </w:tc>
+        <w:tc>
+          <w:tcPr>
+            <w:tcW w:w="6861" w:type="dxa"/>
+            <w:tcBorders>
+              <w:top w:val="single" w:sz="4" w:space="0" w:color="auto"/>
+              <w:left w:val="single" w:sz="4" w:space="0" w:color="auto"/>
+              <w:bottom w:val="single" w:sz="4" w:space="0" w:color="auto"/>
+              <w:right w:val="single" w:sz="4" w:space="0" w:color="auto"/>
+            </w:tcBorders>
+          </w:tcPr>
+          <w:p>
+            <w:pPr>
+              <w:spacing w:line="276" w:lineRule="auto"/>
+              <w:rPr>
+                <w:rFonts w:ascii="Arial" w:hAnsi="Arial" w:cs="Arial"/>
+              </w:rPr>
+            </w:pPr>
+            <w:r>
+              <w:rPr>
+                <w:rFonts w:ascii="Arial" w:hAnsi="Arial" w:cs="Arial"/>
+              </w:rPr>
+              <w:t xml:space="preserve">2a </w:t>
+            </w:r>
+            <w:proofErr w:type="gramStart"/>
+            <w:r>
+              <w:rPr>
+                <w:rFonts w:ascii="Arial" w:hAnsi="Arial" w:cs="Arial"/>
+              </w:rPr>
+              <w:t>The</w:t>
+            </w:r>
+            <w:proofErr w:type="gramEnd"/>
+            <w:r>
+              <w:rPr>
+                <w:rFonts w:ascii="Arial" w:hAnsi="Arial" w:cs="Arial"/>
+              </w:rPr>
+              <w:t xml:space="preserve"> flight information is invalid</w:t>
+            </w:r>
+          </w:p>
+          <w:p>
+            <w:pPr>
+              <w:pStyle w:val="ListParagraph"/>
+              <w:numPr>
+                <w:ilvl w:val="0"/>
+                <w:numId w:val="5"/>
+              </w:numPr>
+              <w:spacing w:line="276" w:lineRule="auto"/>
+              <w:rPr>
+                <w:rFonts w:ascii="Arial" w:hAnsi="Arial" w:cs="Arial"/>
+              </w:rPr>
+            </w:pPr>
+            <w:r>
+              <w:rPr>
+                <w:rFonts w:ascii="Arial" w:hAnsi="Arial" w:cs="Arial"/>
+              </w:rPr>
+              <w:t>System informs operator, that information is invalid</w:t>
+            </w:r>
+          </w:p>
+        </w:tc>
+      </w:tr>
+    </w:tbl>
+    <w:p>
+      <w:pPr>
+        <w:spacing w:line="276" w:lineRule="auto"/>
+        <w:rPr>
+          <w:rFonts w:cs="Arial"/>
+          <w:b/>
+          <w:bCs/>
+        </w:rPr>
+      </w:pPr>
+    </w:p>
+    <w:p>
+      <w:pPr>
+        <w:spacing w:line="259" w:lineRule="auto"/>
+        <w:rPr>
+          <w:rFonts w:cs="Arial"/>
+          <w:b/>
+          <w:bCs/>
+        </w:rPr>
+      </w:pPr>
+      <w:r>
+        <w:rPr>
+          <w:rFonts w:cs="Arial"/>
+          <w:b/>
+          <w:bCs/>
+        </w:rPr>
+        <w:t>Cancel flights</w:t>
+      </w:r>
+    </w:p>
+    <w:tbl>
+      <w:tblPr>
+        <w:tblStyle w:val="TableGrid"/>
+        <w:tblW w:w="0" w:type="auto"/>
+        <w:tblLook w:val="04A0" w:firstRow="1" w:lastRow="0" w:firstColumn="1" w:lastColumn="0" w:noHBand="0" w:noVBand="1"/>
+      </w:tblPr>
+      <w:tblGrid>
+        <w:gridCol w:w="2155"/>
+        <w:gridCol w:w="6861"/>
+      </w:tblGrid>
+      <w:tr>
+        <w:tc>
+          <w:tcPr>
+            <w:tcW w:w="2155" w:type="dxa"/>
+            <w:tcBorders>
+              <w:top w:val="single" w:sz="4" w:space="0" w:color="auto"/>
+              <w:left w:val="single" w:sz="4" w:space="0" w:color="auto"/>
+              <w:bottom w:val="single" w:sz="4" w:space="0" w:color="auto"/>
+              <w:right w:val="single" w:sz="4" w:space="0" w:color="auto"/>
+            </w:tcBorders>
+            <w:hideMark/>
+          </w:tcPr>
+          <w:p>
+            <w:pPr>
+              <w:spacing w:line="276" w:lineRule="auto"/>
+              <w:rPr>
+                <w:rFonts w:ascii="Arial" w:hAnsi="Arial" w:cs="Arial"/>
+                <w:b/>
+                <w:bCs/>
+              </w:rPr>
+            </w:pPr>
+            <w:r>
+              <w:rPr>
+                <w:rFonts w:ascii="Arial" w:hAnsi="Arial" w:cs="Arial"/>
+                <w:b/>
+                <w:bCs/>
+              </w:rPr>
+              <w:t>Use case</w:t>
+            </w:r>
+          </w:p>
+        </w:tc>
+        <w:tc>
+          <w:tcPr>
+            <w:tcW w:w="6861" w:type="dxa"/>
+            <w:tcBorders>
+              <w:top w:val="single" w:sz="4" w:space="0" w:color="auto"/>
+              <w:left w:val="single" w:sz="4" w:space="0" w:color="auto"/>
+              <w:bottom w:val="single" w:sz="4" w:space="0" w:color="auto"/>
+              <w:right w:val="single" w:sz="4" w:space="0" w:color="auto"/>
+            </w:tcBorders>
+            <w:hideMark/>
+          </w:tcPr>
+          <w:p>
+            <w:pPr>
+              <w:spacing w:line="276" w:lineRule="auto"/>
+              <w:rPr>
+                <w:rFonts w:ascii="Arial" w:hAnsi="Arial" w:cs="Arial"/>
+              </w:rPr>
+            </w:pPr>
+            <w:r>
+              <w:rPr>
+                <w:rFonts w:ascii="Arial" w:hAnsi="Arial" w:cs="Arial"/>
+              </w:rPr>
+              <w:t>Cancel flight</w:t>
+            </w:r>
+          </w:p>
+        </w:tc>
+      </w:tr>
+      <w:tr>
+        <w:tc>
+          <w:tcPr>
+            <w:tcW w:w="2155" w:type="dxa"/>
+            <w:tcBorders>
+              <w:top w:val="single" w:sz="4" w:space="0" w:color="auto"/>
+              <w:left w:val="single" w:sz="4" w:space="0" w:color="auto"/>
+              <w:bottom w:val="single" w:sz="4" w:space="0" w:color="auto"/>
+              <w:right w:val="single" w:sz="4" w:space="0" w:color="auto"/>
+            </w:tcBorders>
+            <w:hideMark/>
+          </w:tcPr>
+          <w:p>
+            <w:pPr>
+              <w:spacing w:line="276" w:lineRule="auto"/>
+              <w:rPr>
+                <w:rFonts w:ascii="Arial" w:hAnsi="Arial" w:cs="Arial"/>
+                <w:b/>
+                <w:bCs/>
+              </w:rPr>
+            </w:pPr>
+            <w:r>
+              <w:rPr>
+                <w:rFonts w:ascii="Arial" w:hAnsi="Arial" w:cs="Arial"/>
+                <w:b/>
+                <w:bCs/>
+              </w:rPr>
+              <w:t>Summary</w:t>
+            </w:r>
+          </w:p>
+        </w:tc>
+        <w:tc>
+          <w:tcPr>
+            <w:tcW w:w="6861" w:type="dxa"/>
+            <w:tcBorders>
+              <w:top w:val="single" w:sz="4" w:space="0" w:color="auto"/>
+              <w:left w:val="single" w:sz="4" w:space="0" w:color="auto"/>
+              <w:bottom w:val="single" w:sz="4" w:space="0" w:color="auto"/>
+              <w:right w:val="single" w:sz="4" w:space="0" w:color="auto"/>
+            </w:tcBorders>
+            <w:hideMark/>
+          </w:tcPr>
+          <w:p>
+            <w:pPr>
+              <w:spacing w:line="276" w:lineRule="auto"/>
+              <w:rPr>
+                <w:rFonts w:ascii="Arial" w:hAnsi="Arial" w:cs="Arial"/>
+              </w:rPr>
+            </w:pPr>
+            <w:r>
+              <w:rPr>
+                <w:rFonts w:ascii="Arial" w:hAnsi="Arial" w:cs="Arial"/>
+              </w:rPr>
+              <w:t>The operator cancel flight</w:t>
+            </w:r>
+          </w:p>
+        </w:tc>
+      </w:tr>
+      <w:tr>
+        <w:tc>
+          <w:tcPr>
+            <w:tcW w:w="2155" w:type="dxa"/>
+            <w:tcBorders>
+              <w:top w:val="single" w:sz="4" w:space="0" w:color="auto"/>
+              <w:left w:val="single" w:sz="4" w:space="0" w:color="auto"/>
+              <w:bottom w:val="single" w:sz="4" w:space="0" w:color="auto"/>
+              <w:right w:val="single" w:sz="4" w:space="0" w:color="auto"/>
+            </w:tcBorders>
+            <w:hideMark/>
+          </w:tcPr>
+          <w:p>
+            <w:pPr>
+              <w:spacing w:line="276" w:lineRule="auto"/>
+              <w:rPr>
+                <w:rFonts w:ascii="Arial" w:hAnsi="Arial" w:cs="Arial"/>
+                <w:b/>
+                <w:bCs/>
+              </w:rPr>
+            </w:pPr>
+            <w:r>
+              <w:rPr>
+                <w:rFonts w:ascii="Arial" w:hAnsi="Arial" w:cs="Arial"/>
+                <w:b/>
+                <w:bCs/>
+              </w:rPr>
+              <w:t>Actor</w:t>
+            </w:r>
+          </w:p>
+        </w:tc>
+        <w:tc>
+          <w:tcPr>
+            <w:tcW w:w="6861" w:type="dxa"/>
+            <w:tcBorders>
+              <w:top w:val="single" w:sz="4" w:space="0" w:color="auto"/>
+              <w:left w:val="single" w:sz="4" w:space="0" w:color="auto"/>
+              <w:bottom w:val="single" w:sz="4" w:space="0" w:color="auto"/>
+              <w:right w:val="single" w:sz="4" w:space="0" w:color="auto"/>
+            </w:tcBorders>
+            <w:hideMark/>
+          </w:tcPr>
+          <w:p>
+            <w:pPr>
+              <w:spacing w:line="276" w:lineRule="auto"/>
+              <w:rPr>
+                <w:rFonts w:ascii="Arial" w:hAnsi="Arial" w:cs="Arial"/>
+              </w:rPr>
+            </w:pPr>
+            <w:r>
+              <w:rPr>
+                <w:rFonts w:ascii="Arial" w:hAnsi="Arial" w:cs="Arial"/>
+              </w:rPr>
+              <w:t>Operator</w:t>
+            </w:r>
+          </w:p>
+        </w:tc>
+      </w:tr>
+      <w:tr>
+        <w:tc>
+          <w:tcPr>
+            <w:tcW w:w="2155" w:type="dxa"/>
+            <w:tcBorders>
+              <w:top w:val="single" w:sz="4" w:space="0" w:color="auto"/>
+              <w:left w:val="single" w:sz="4" w:space="0" w:color="auto"/>
+              <w:bottom w:val="single" w:sz="4" w:space="0" w:color="auto"/>
+              <w:right w:val="single" w:sz="4" w:space="0" w:color="auto"/>
+            </w:tcBorders>
+            <w:hideMark/>
+          </w:tcPr>
+          <w:p>
+            <w:pPr>
+              <w:spacing w:line="276" w:lineRule="auto"/>
+              <w:rPr>
+                <w:rFonts w:ascii="Arial" w:hAnsi="Arial" w:cs="Arial"/>
+                <w:b/>
+                <w:bCs/>
+              </w:rPr>
+            </w:pPr>
+            <w:r>
+              <w:rPr>
+                <w:rFonts w:ascii="Arial" w:hAnsi="Arial" w:cs="Arial"/>
+                <w:b/>
+                <w:bCs/>
+              </w:rPr>
+              <w:t>Precondition</w:t>
+            </w:r>
+          </w:p>
+        </w:tc>
+        <w:tc>
+          <w:tcPr>
+            <w:tcW w:w="6861" w:type="dxa"/>
+            <w:tcBorders>
+              <w:top w:val="single" w:sz="4" w:space="0" w:color="auto"/>
+              <w:left w:val="single" w:sz="4" w:space="0" w:color="auto"/>
+              <w:bottom w:val="single" w:sz="4" w:space="0" w:color="auto"/>
+              <w:right w:val="single" w:sz="4" w:space="0" w:color="auto"/>
+            </w:tcBorders>
+            <w:hideMark/>
+          </w:tcPr>
+          <w:p>
+            <w:pPr>
+              <w:spacing w:line="276" w:lineRule="auto"/>
+              <w:rPr>
+                <w:rFonts w:ascii="Arial" w:hAnsi="Arial" w:cs="Arial"/>
+              </w:rPr>
+            </w:pPr>
+            <w:r>
+              <w:rPr>
+                <w:rFonts w:ascii="Arial" w:hAnsi="Arial" w:cs="Arial"/>
+              </w:rPr>
+              <w:t>Flight must be created in database</w:t>
+            </w:r>
+          </w:p>
+        </w:tc>
+      </w:tr>
+      <w:tr>
+        <w:tc>
+          <w:tcPr>
+            <w:tcW w:w="2155" w:type="dxa"/>
+            <w:tcBorders>
+              <w:top w:val="single" w:sz="4" w:space="0" w:color="auto"/>
+              <w:left w:val="single" w:sz="4" w:space="0" w:color="auto"/>
+              <w:bottom w:val="single" w:sz="4" w:space="0" w:color="auto"/>
+              <w:right w:val="single" w:sz="4" w:space="0" w:color="auto"/>
+            </w:tcBorders>
+            <w:hideMark/>
+          </w:tcPr>
+          <w:p>
+            <w:pPr>
+              <w:spacing w:line="276" w:lineRule="auto"/>
+              <w:rPr>
+                <w:rFonts w:ascii="Arial" w:hAnsi="Arial" w:cs="Arial"/>
+                <w:b/>
+                <w:bCs/>
+              </w:rPr>
+            </w:pPr>
+            <w:r>
+              <w:rPr>
+                <w:rFonts w:ascii="Arial" w:hAnsi="Arial" w:cs="Arial"/>
+                <w:b/>
+                <w:bCs/>
+              </w:rPr>
+              <w:t>Postcondition</w:t>
+            </w:r>
+          </w:p>
+        </w:tc>
+        <w:tc>
+          <w:tcPr>
+            <w:tcW w:w="6861" w:type="dxa"/>
+            <w:tcBorders>
+              <w:top w:val="single" w:sz="4" w:space="0" w:color="auto"/>
+              <w:left w:val="single" w:sz="4" w:space="0" w:color="auto"/>
+              <w:bottom w:val="single" w:sz="4" w:space="0" w:color="auto"/>
+              <w:right w:val="single" w:sz="4" w:space="0" w:color="auto"/>
+            </w:tcBorders>
+            <w:hideMark/>
+          </w:tcPr>
+          <w:p>
+            <w:pPr>
+              <w:spacing w:line="276" w:lineRule="auto"/>
+              <w:rPr>
+                <w:rFonts w:ascii="Arial" w:hAnsi="Arial" w:cs="Arial"/>
+              </w:rPr>
+            </w:pPr>
+            <w:r>
+              <w:rPr>
+                <w:rFonts w:ascii="Arial" w:hAnsi="Arial" w:cs="Arial"/>
+              </w:rPr>
+              <w:t>The flight is cancelled</w:t>
+            </w:r>
+          </w:p>
+        </w:tc>
+      </w:tr>
+      <w:tr>
+        <w:tc>
+          <w:tcPr>
+            <w:tcW w:w="2155" w:type="dxa"/>
+            <w:tcBorders>
+              <w:top w:val="single" w:sz="4" w:space="0" w:color="auto"/>
+              <w:left w:val="single" w:sz="4" w:space="0" w:color="auto"/>
+              <w:bottom w:val="single" w:sz="4" w:space="0" w:color="auto"/>
+              <w:right w:val="single" w:sz="4" w:space="0" w:color="auto"/>
+            </w:tcBorders>
+            <w:hideMark/>
+          </w:tcPr>
+          <w:p>
+            <w:pPr>
+              <w:spacing w:line="276" w:lineRule="auto"/>
+              <w:rPr>
+                <w:rFonts w:ascii="Arial" w:hAnsi="Arial" w:cs="Arial"/>
+                <w:b/>
+                <w:bCs/>
+              </w:rPr>
+            </w:pPr>
+            <w:r>
+              <w:rPr>
+                <w:rFonts w:ascii="Arial" w:hAnsi="Arial" w:cs="Arial"/>
+                <w:b/>
+                <w:bCs/>
+              </w:rPr>
+              <w:t>Main scenarios</w:t>
+            </w:r>
+          </w:p>
+        </w:tc>
+        <w:tc>
+          <w:tcPr>
+            <w:tcW w:w="6861" w:type="dxa"/>
+            <w:tcBorders>
+              <w:top w:val="single" w:sz="4" w:space="0" w:color="auto"/>
+              <w:left w:val="single" w:sz="4" w:space="0" w:color="auto"/>
+              <w:bottom w:val="single" w:sz="4" w:space="0" w:color="auto"/>
+              <w:right w:val="single" w:sz="4" w:space="0" w:color="auto"/>
+            </w:tcBorders>
+            <w:hideMark/>
+          </w:tcPr>
+          <w:p>
+            <w:pPr>
+              <w:spacing w:line="276" w:lineRule="auto"/>
+              <w:rPr>
+                <w:rFonts w:ascii="Arial" w:hAnsi="Arial" w:cs="Arial"/>
+              </w:rPr>
+            </w:pPr>
+            <w:r>
+              <w:rPr>
+                <w:rFonts w:ascii="Arial" w:hAnsi="Arial" w:cs="Arial"/>
+              </w:rPr>
+              <w:t>1. The operator chooses an upcoming flight to cancel</w:t>
+            </w:r>
+          </w:p>
+          <w:p>
+            <w:pPr>
+              <w:spacing w:line="276" w:lineRule="auto"/>
+              <w:rPr>
+                <w:rFonts w:ascii="Arial" w:hAnsi="Arial" w:cs="Arial"/>
+              </w:rPr>
+            </w:pPr>
+            <w:r>
+              <w:rPr>
+                <w:rFonts w:ascii="Arial" w:hAnsi="Arial" w:cs="Arial"/>
+              </w:rPr>
+              <w:t xml:space="preserve">2. Flight is cancelled </w:t>
+            </w:r>
+          </w:p>
+          <w:p>
+            <w:pPr>
+              <w:spacing w:line="276" w:lineRule="auto"/>
+              <w:rPr>
+                <w:rFonts w:ascii="Arial" w:hAnsi="Arial" w:cs="Arial"/>
+              </w:rPr>
+            </w:pPr>
+          </w:p>
+        </w:tc>
+      </w:tr>
+      <w:tr>
+        <w:tc>
+          <w:tcPr>
+            <w:tcW w:w="2155" w:type="dxa"/>
+            <w:tcBorders>
+              <w:top w:val="single" w:sz="4" w:space="0" w:color="auto"/>
+              <w:left w:val="single" w:sz="4" w:space="0" w:color="auto"/>
+              <w:bottom w:val="single" w:sz="4" w:space="0" w:color="auto"/>
+              <w:right w:val="single" w:sz="4" w:space="0" w:color="auto"/>
+            </w:tcBorders>
+            <w:hideMark/>
+          </w:tcPr>
+          <w:p>
+            <w:pPr>
+              <w:spacing w:line="276" w:lineRule="auto"/>
+              <w:rPr>
+                <w:rFonts w:ascii="Arial" w:hAnsi="Arial" w:cs="Arial"/>
+                <w:b/>
+                <w:bCs/>
+              </w:rPr>
+            </w:pPr>
+            <w:r>
+              <w:rPr>
+                <w:rFonts w:ascii="Arial" w:hAnsi="Arial" w:cs="Arial"/>
+                <w:b/>
+                <w:bCs/>
+              </w:rPr>
+              <w:t>Alternative scenarios</w:t>
+            </w:r>
+          </w:p>
+        </w:tc>
+        <w:tc>
+          <w:tcPr>
+            <w:tcW w:w="6861" w:type="dxa"/>
+            <w:tcBorders>
+              <w:top w:val="single" w:sz="4" w:space="0" w:color="auto"/>
+              <w:left w:val="single" w:sz="4" w:space="0" w:color="auto"/>
+              <w:bottom w:val="single" w:sz="4" w:space="0" w:color="auto"/>
+              <w:right w:val="single" w:sz="4" w:space="0" w:color="auto"/>
+            </w:tcBorders>
+          </w:tcPr>
+          <w:p>
+            <w:pPr>
+              <w:spacing w:line="276" w:lineRule="auto"/>
+              <w:rPr>
+                <w:rFonts w:ascii="Arial" w:hAnsi="Arial" w:cs="Arial"/>
+              </w:rPr>
+            </w:pPr>
+            <w:r>
+              <w:rPr>
+                <w:rFonts w:ascii="Arial" w:hAnsi="Arial" w:cs="Arial"/>
+              </w:rPr>
+              <w:t>If flight already happened, system will show an error</w:t>
+            </w:r>
+          </w:p>
+        </w:tc>
+      </w:tr>
+    </w:tbl>
+    <w:p/>
+    <w:p>
+      <w:pPr>
         <w:spacing w:after="0" w:line="240" w:lineRule="auto"/>
         <w:rPr>
           <w:rFonts w:eastAsia="Arial" w:cs="Arial"/>
@@ -3862,8 +5766,97 @@
 </file>
 
 <file path=word/numbering.xml><?xml version="1.0" encoding="utf-8"?>
-<w:numbering xmlns:wpc="http://schemas.microsoft.com/office/word/2010/wordprocessingCanvas" xmlns:cx="http://schemas.microsoft.com/office/drawing/2014/chartex" xmlns:cx1="http://schemas.microsoft.com/office/drawing/2015/9/8/chartex" xmlns:cx2="http://schemas.microsoft.com/office/drawing/2015/10/21/chartex" xmlns:cx3="http://schemas.microsoft.com/office/drawing/2016/5/9/chartex" xmlns:cx4="http://schemas.microsoft.com/office/drawing/2016/5/10/chartex" xmlns:cx5="http://schemas.microsoft.com/office/drawing/2016/5/11/chartex" xmlns:cx6="http://schemas.microsoft.com/office/drawing/2016/5/12/chartex" xmlns:cx7="http://schemas.microsoft.com/office/drawing/2016/5/13/chartex" xmlns:cx8="http://schemas.microsoft.com/office/drawing/2016/5/14/chartex" xmlns:mc="http://schemas.openxmlformats.org/markup-compatibility/2006" xmlns:aink="http://schemas.microsoft.com/office/drawing/2016/ink" xmlns:am3d="http://schemas.microsoft.com/office/drawing/2017/model3d" xmlns:o="urn:schemas-microsoft-com:office:office" xmlns:r="http://schemas.openxmlformats.org/officeDocument/2006/relationships" xmlns:m="http://schemas.openxmlformats.org/officeDocument/2006/math" xmlns:v="urn:schemas-microsoft-com:vml" xmlns:wp14="http://schemas.microsoft.com/office/word/2010/wordprocessingDrawing" xmlns:wp="http://schemas.openxmlformats.org/drawingml/2006/wordprocessingDrawing" xmlns:w10="urn:schemas-microsoft-com:office:word" xmlns:w="http://schemas.openxmlformats.org/wordprocessingml/2006/main" xmlns:w14="http://schemas.microsoft.com/office/word/2010/wordml" xmlns:w15="http://schemas.microsoft.com/office/word/2012/wordml" xmlns:w16cex="http://schemas.microsoft.com/office/word/2018/wordml/cex" xmlns:w16cid="http://schemas.microsoft.com/office/word/2016/wordml/cid" xmlns:w16="http://schemas.microsoft.com/office/word/2018/wordml" xmlns:w16se="http://schemas.microsoft.com/office/word/2015/wordml/symex" xmlns:wpg="http://schemas.microsoft.com/office/word/2010/wordprocessingGroup" xmlns:wpi="http://schemas.microsoft.com/office/word/2010/wordprocessingInk" xmlns:wne="http://schemas.microsoft.com/office/word/2006/wordml" xmlns:wps="http://schemas.microsoft.com/office/word/2010/wordprocessingShape" mc:Ignorable="w14 w15 w16se w16cid w16 w16cex wp14">
+<w:numbering xmlns:wpc="http://schemas.microsoft.com/office/word/2010/wordprocessingCanvas" xmlns:cx="http://schemas.microsoft.com/office/drawing/2014/chartex" xmlns:cx1="http://schemas.microsoft.com/office/drawing/2015/9/8/chartex" xmlns:cx2="http://schemas.microsoft.com/office/drawing/2015/10/21/chartex" xmlns:cx3="http://schemas.microsoft.com/office/drawing/2016/5/9/chartex" xmlns:cx4="http://schemas.microsoft.com/office/drawing/2016/5/10/chartex" xmlns:cx5="http://schemas.microsoft.com/office/drawing/2016/5/11/chartex" xmlns:cx6="http://schemas.microsoft.com/office/drawing/2016/5/12/chartex" xmlns:cx7="http://schemas.microsoft.com/office/drawing/2016/5/13/chartex" xmlns:cx8="http://schemas.microsoft.com/office/drawing/2016/5/14/chartex" xmlns:mc="http://schemas.openxmlformats.org/markup-compatibility/2006" xmlns:aink="http://schemas.microsoft.com/office/drawing/2016/ink" xmlns:am3d="http://schemas.microsoft.com/office/drawing/2017/model3d" xmlns:o="urn:schemas-microsoft-com:office:office" xmlns:r="http://schemas.openxmlformats.org/officeDocument/2006/relationships" xmlns:m="http://schemas.openxmlformats.org/officeDocument/2006/math" xmlns:v="urn:schemas-microsoft-com:vml" xmlns:wp14="http://schemas.microsoft.com/office/word/2010/wordprocessingDrawing" xmlns:wp="http://schemas.openxmlformats.org/drawingml/2006/wordprocessingDrawing" xmlns:w10="urn:schemas-microsoft-com:office:word" xmlns:w="http://schemas.openxmlformats.org/wordprocessingml/2006/main" xmlns:w14="http://schemas.microsoft.com/office/word/2010/wordml" xmlns:w15="http://schemas.microsoft.com/office/word/2012/wordml" xmlns:w16cid="http://schemas.microsoft.com/office/word/2016/wordml/cid" xmlns:w16se="http://schemas.microsoft.com/office/word/2015/wordml/symex" xmlns:wpg="http://schemas.microsoft.com/office/word/2010/wordprocessingGroup" xmlns:wpi="http://schemas.microsoft.com/office/word/2010/wordprocessingInk" xmlns:wne="http://schemas.microsoft.com/office/word/2006/wordml" xmlns:wps="http://schemas.microsoft.com/office/word/2010/wordprocessingShape" mc:Ignorable="w14 w15 w16se w16cid wp14">
   <w:abstractNum w:abstractNumId="0" w15:restartNumberingAfterBreak="0">
+    <w:nsid w:val="2D6F3D7A"/>
+    <w:multiLevelType w:val="hybridMultilevel"/>
+    <w:tmpl w:val="64D00F46"/>
+    <w:lvl w:ilvl="0" w:tplc="2000000F">
+      <w:start w:val="1"/>
+      <w:numFmt w:val="decimal"/>
+      <w:lvlText w:val="%1."/>
+      <w:lvlJc w:val="left"/>
+      <w:pPr>
+        <w:ind w:left="720" w:hanging="360"/>
+      </w:pPr>
+      <w:rPr>
+        <w:rFonts w:hint="default"/>
+      </w:rPr>
+    </w:lvl>
+    <w:lvl w:ilvl="1" w:tplc="20000019" w:tentative="1">
+      <w:start w:val="1"/>
+      <w:numFmt w:val="lowerLetter"/>
+      <w:lvlText w:val="%2."/>
+      <w:lvlJc w:val="left"/>
+      <w:pPr>
+        <w:ind w:left="1440" w:hanging="360"/>
+      </w:pPr>
+    </w:lvl>
+    <w:lvl w:ilvl="2" w:tplc="2000001B" w:tentative="1">
+      <w:start w:val="1"/>
+      <w:numFmt w:val="lowerRoman"/>
+      <w:lvlText w:val="%3."/>
+      <w:lvlJc w:val="right"/>
+      <w:pPr>
+        <w:ind w:left="2160" w:hanging="180"/>
+      </w:pPr>
+    </w:lvl>
+    <w:lvl w:ilvl="3" w:tplc="2000000F" w:tentative="1">
+      <w:start w:val="1"/>
+      <w:numFmt w:val="decimal"/>
+      <w:lvlText w:val="%4."/>
+      <w:lvlJc w:val="left"/>
+      <w:pPr>
+        <w:ind w:left="2880" w:hanging="360"/>
+      </w:pPr>
+    </w:lvl>
+    <w:lvl w:ilvl="4" w:tplc="20000019" w:tentative="1">
+      <w:start w:val="1"/>
+      <w:numFmt w:val="lowerLetter"/>
+      <w:lvlText w:val="%5."/>
+      <w:lvlJc w:val="left"/>
+      <w:pPr>
+        <w:ind w:left="3600" w:hanging="360"/>
+      </w:pPr>
+    </w:lvl>
+    <w:lvl w:ilvl="5" w:tplc="2000001B" w:tentative="1">
+      <w:start w:val="1"/>
+      <w:numFmt w:val="lowerRoman"/>
+      <w:lvlText w:val="%6."/>
+      <w:lvlJc w:val="right"/>
+      <w:pPr>
+        <w:ind w:left="4320" w:hanging="180"/>
+      </w:pPr>
+    </w:lvl>
+    <w:lvl w:ilvl="6" w:tplc="2000000F" w:tentative="1">
+      <w:start w:val="1"/>
+      <w:numFmt w:val="decimal"/>
+      <w:lvlText w:val="%7."/>
+      <w:lvlJc w:val="left"/>
+      <w:pPr>
+        <w:ind w:left="5040" w:hanging="360"/>
+      </w:pPr>
+    </w:lvl>
+    <w:lvl w:ilvl="7" w:tplc="20000019" w:tentative="1">
+      <w:start w:val="1"/>
+      <w:numFmt w:val="lowerLetter"/>
+      <w:lvlText w:val="%8."/>
+      <w:lvlJc w:val="left"/>
+      <w:pPr>
+        <w:ind w:left="5760" w:hanging="360"/>
+      </w:pPr>
+    </w:lvl>
+    <w:lvl w:ilvl="8" w:tplc="2000001B" w:tentative="1">
+      <w:start w:val="1"/>
+      <w:numFmt w:val="lowerRoman"/>
+      <w:lvlText w:val="%9."/>
+      <w:lvlJc w:val="right"/>
+      <w:pPr>
+        <w:ind w:left="6480" w:hanging="180"/>
+      </w:pPr>
+    </w:lvl>
+  </w:abstractNum>
+  <w:abstractNum w:abstractNumId="1" w15:restartNumberingAfterBreak="0">
     <w:nsid w:val="38DA4C5E"/>
     <w:multiLevelType w:val="hybridMultilevel"/>
     <w:tmpl w:val="70C0F326"/>
@@ -3949,7 +5942,7 @@
       </w:pPr>
     </w:lvl>
   </w:abstractNum>
-  <w:abstractNum w:abstractNumId="1" w15:restartNumberingAfterBreak="0">
+  <w:abstractNum w:abstractNumId="2" w15:restartNumberingAfterBreak="0">
     <w:nsid w:val="3C803B47"/>
     <w:multiLevelType w:val="hybridMultilevel"/>
     <w:tmpl w:val="70C0F326"/>
@@ -4035,7 +6028,182 @@
       </w:pPr>
     </w:lvl>
   </w:abstractNum>
-  <w:abstractNum w:abstractNumId="2" w15:restartNumberingAfterBreak="0">
+  <w:abstractNum w:abstractNumId="3" w15:restartNumberingAfterBreak="0">
+    <w:nsid w:val="42381463"/>
+    <w:multiLevelType w:val="hybridMultilevel"/>
+    <w:tmpl w:val="64D00F46"/>
+    <w:lvl w:ilvl="0" w:tplc="2000000F">
+      <w:start w:val="1"/>
+      <w:numFmt w:val="decimal"/>
+      <w:lvlText w:val="%1."/>
+      <w:lvlJc w:val="left"/>
+      <w:pPr>
+        <w:ind w:left="720" w:hanging="360"/>
+      </w:pPr>
+      <w:rPr>
+        <w:rFonts w:hint="default"/>
+      </w:rPr>
+    </w:lvl>
+    <w:lvl w:ilvl="1" w:tplc="20000019" w:tentative="1">
+      <w:start w:val="1"/>
+      <w:numFmt w:val="lowerLetter"/>
+      <w:lvlText w:val="%2."/>
+      <w:lvlJc w:val="left"/>
+      <w:pPr>
+        <w:ind w:left="1440" w:hanging="360"/>
+      </w:pPr>
+    </w:lvl>
+    <w:lvl w:ilvl="2" w:tplc="2000001B" w:tentative="1">
+      <w:start w:val="1"/>
+      <w:numFmt w:val="lowerRoman"/>
+      <w:lvlText w:val="%3."/>
+      <w:lvlJc w:val="right"/>
+      <w:pPr>
+        <w:ind w:left="2160" w:hanging="180"/>
+      </w:pPr>
+    </w:lvl>
+    <w:lvl w:ilvl="3" w:tplc="2000000F" w:tentative="1">
+      <w:start w:val="1"/>
+      <w:numFmt w:val="decimal"/>
+      <w:lvlText w:val="%4."/>
+      <w:lvlJc w:val="left"/>
+      <w:pPr>
+        <w:ind w:left="2880" w:hanging="360"/>
+      </w:pPr>
+    </w:lvl>
+    <w:lvl w:ilvl="4" w:tplc="20000019" w:tentative="1">
+      <w:start w:val="1"/>
+      <w:numFmt w:val="lowerLetter"/>
+      <w:lvlText w:val="%5."/>
+      <w:lvlJc w:val="left"/>
+      <w:pPr>
+        <w:ind w:left="3600" w:hanging="360"/>
+      </w:pPr>
+    </w:lvl>
+    <w:lvl w:ilvl="5" w:tplc="2000001B" w:tentative="1">
+      <w:start w:val="1"/>
+      <w:numFmt w:val="lowerRoman"/>
+      <w:lvlText w:val="%6."/>
+      <w:lvlJc w:val="right"/>
+      <w:pPr>
+        <w:ind w:left="4320" w:hanging="180"/>
+      </w:pPr>
+    </w:lvl>
+    <w:lvl w:ilvl="6" w:tplc="2000000F" w:tentative="1">
+      <w:start w:val="1"/>
+      <w:numFmt w:val="decimal"/>
+      <w:lvlText w:val="%7."/>
+      <w:lvlJc w:val="left"/>
+      <w:pPr>
+        <w:ind w:left="5040" w:hanging="360"/>
+      </w:pPr>
+    </w:lvl>
+    <w:lvl w:ilvl="7" w:tplc="20000019" w:tentative="1">
+      <w:start w:val="1"/>
+      <w:numFmt w:val="lowerLetter"/>
+      <w:lvlText w:val="%8."/>
+      <w:lvlJc w:val="left"/>
+      <w:pPr>
+        <w:ind w:left="5760" w:hanging="360"/>
+      </w:pPr>
+    </w:lvl>
+    <w:lvl w:ilvl="8" w:tplc="2000001B" w:tentative="1">
+      <w:start w:val="1"/>
+      <w:numFmt w:val="lowerRoman"/>
+      <w:lvlText w:val="%9."/>
+      <w:lvlJc w:val="right"/>
+      <w:pPr>
+        <w:ind w:left="6480" w:hanging="180"/>
+      </w:pPr>
+    </w:lvl>
+  </w:abstractNum>
+  <w:abstractNum w:abstractNumId="4" w15:restartNumberingAfterBreak="0">
+    <w:nsid w:val="4B0C61C0"/>
+    <w:multiLevelType w:val="hybridMultilevel"/>
+    <w:tmpl w:val="1A2C4DD6"/>
+    <w:lvl w:ilvl="0" w:tplc="1000000F">
+      <w:start w:val="1"/>
+      <w:numFmt w:val="decimal"/>
+      <w:lvlText w:val="%1."/>
+      <w:lvlJc w:val="left"/>
+      <w:pPr>
+        <w:ind w:left="720" w:hanging="360"/>
+      </w:pPr>
+    </w:lvl>
+    <w:lvl w:ilvl="1" w:tplc="10000019">
+      <w:start w:val="1"/>
+      <w:numFmt w:val="lowerLetter"/>
+      <w:lvlText w:val="%2."/>
+      <w:lvlJc w:val="left"/>
+      <w:pPr>
+        <w:ind w:left="1440" w:hanging="360"/>
+      </w:pPr>
+    </w:lvl>
+    <w:lvl w:ilvl="2" w:tplc="1000001B">
+      <w:start w:val="1"/>
+      <w:numFmt w:val="lowerRoman"/>
+      <w:lvlText w:val="%3."/>
+      <w:lvlJc w:val="right"/>
+      <w:pPr>
+        <w:ind w:left="2160" w:hanging="180"/>
+      </w:pPr>
+    </w:lvl>
+    <w:lvl w:ilvl="3" w:tplc="1000000F">
+      <w:start w:val="1"/>
+      <w:numFmt w:val="decimal"/>
+      <w:lvlText w:val="%4."/>
+      <w:lvlJc w:val="left"/>
+      <w:pPr>
+        <w:ind w:left="2880" w:hanging="360"/>
+      </w:pPr>
+    </w:lvl>
+    <w:lvl w:ilvl="4" w:tplc="10000019">
+      <w:start w:val="1"/>
+      <w:numFmt w:val="lowerLetter"/>
+      <w:lvlText w:val="%5."/>
+      <w:lvlJc w:val="left"/>
+      <w:pPr>
+        <w:ind w:left="3600" w:hanging="360"/>
+      </w:pPr>
+    </w:lvl>
+    <w:lvl w:ilvl="5" w:tplc="1000001B">
+      <w:start w:val="1"/>
+      <w:numFmt w:val="lowerRoman"/>
+      <w:lvlText w:val="%6."/>
+      <w:lvlJc w:val="right"/>
+      <w:pPr>
+        <w:ind w:left="4320" w:hanging="180"/>
+      </w:pPr>
+    </w:lvl>
+    <w:lvl w:ilvl="6" w:tplc="1000000F">
+      <w:start w:val="1"/>
+      <w:numFmt w:val="decimal"/>
+      <w:lvlText w:val="%7."/>
+      <w:lvlJc w:val="left"/>
+      <w:pPr>
+        <w:ind w:left="5040" w:hanging="360"/>
+      </w:pPr>
+    </w:lvl>
+    <w:lvl w:ilvl="7" w:tplc="10000019">
+      <w:start w:val="1"/>
+      <w:numFmt w:val="lowerLetter"/>
+      <w:lvlText w:val="%8."/>
+      <w:lvlJc w:val="left"/>
+      <w:pPr>
+        <w:ind w:left="5760" w:hanging="360"/>
+      </w:pPr>
+    </w:lvl>
+    <w:lvl w:ilvl="8" w:tplc="1000001B">
+      <w:start w:val="1"/>
+      <w:numFmt w:val="lowerRoman"/>
+      <w:lvlText w:val="%9."/>
+      <w:lvlJc w:val="right"/>
+      <w:pPr>
+        <w:ind w:left="6480" w:hanging="180"/>
+      </w:pPr>
+    </w:lvl>
+  </w:abstractNum>
+  <w:abstractNum w:abstractNumId="5" w15:restartNumberingAfterBreak="0">
     <w:nsid w:val="62BC0D70"/>
     <w:multiLevelType w:val="multilevel"/>
     <w:tmpl w:val="5EEAD3A2"/>
@@ -4148,7 +6316,7 @@
       </w:pPr>
     </w:lvl>
   </w:abstractNum>
-  <w:abstractNum w:abstractNumId="3" w15:restartNumberingAfterBreak="0">
+  <w:abstractNum w:abstractNumId="6" w15:restartNumberingAfterBreak="0">
     <w:nsid w:val="7BD03322"/>
     <w:multiLevelType w:val="hybridMultilevel"/>
     <w:tmpl w:val="70C0F326"/>
@@ -4235,10 +6403,10 @@
     </w:lvl>
   </w:abstractNum>
   <w:num w:numId="1">
-    <w:abstractNumId w:val="2"/>
+    <w:abstractNumId w:val="5"/>
   </w:num>
   <w:num w:numId="2">
-    <w:abstractNumId w:val="3"/>
+    <w:abstractNumId w:val="6"/>
     <w:lvlOverride w:ilvl="0">
       <w:startOverride w:val="1"/>
     </w:lvlOverride>
@@ -4268,6 +6436,36 @@
     </w:lvlOverride>
   </w:num>
   <w:num w:numId="3">
+    <w:abstractNumId w:val="2"/>
+    <w:lvlOverride w:ilvl="0">
+      <w:startOverride w:val="1"/>
+    </w:lvlOverride>
+    <w:lvlOverride w:ilvl="1">
+      <w:startOverride w:val="1"/>
+    </w:lvlOverride>
+    <w:lvlOverride w:ilvl="2">
+      <w:startOverride w:val="1"/>
+    </w:lvlOverride>
+    <w:lvlOverride w:ilvl="3">
+      <w:startOverride w:val="1"/>
+    </w:lvlOverride>
+    <w:lvlOverride w:ilvl="4">
+      <w:startOverride w:val="1"/>
+    </w:lvlOverride>
+    <w:lvlOverride w:ilvl="5">
+      <w:startOverride w:val="1"/>
+    </w:lvlOverride>
+    <w:lvlOverride w:ilvl="6">
+      <w:startOverride w:val="1"/>
+    </w:lvlOverride>
+    <w:lvlOverride w:ilvl="7">
+      <w:startOverride w:val="1"/>
+    </w:lvlOverride>
+    <w:lvlOverride w:ilvl="8">
+      <w:startOverride w:val="1"/>
+    </w:lvlOverride>
+  </w:num>
+  <w:num w:numId="4">
     <w:abstractNumId w:val="1"/>
     <w:lvlOverride w:ilvl="0">
       <w:startOverride w:val="1"/>
@@ -4297,8 +6495,8 @@
       <w:startOverride w:val="1"/>
     </w:lvlOverride>
   </w:num>
-  <w:num w:numId="4">
-    <w:abstractNumId w:val="0"/>
+  <w:num w:numId="5">
+    <w:abstractNumId w:val="4"/>
     <w:lvlOverride w:ilvl="0">
       <w:startOverride w:val="1"/>
     </w:lvlOverride>
@@ -4327,11 +6525,17 @@
       <w:startOverride w:val="1"/>
     </w:lvlOverride>
   </w:num>
+  <w:num w:numId="6">
+    <w:abstractNumId w:val="3"/>
+  </w:num>
+  <w:num w:numId="7">
+    <w:abstractNumId w:val="0"/>
+  </w:num>
 </w:numbering>
 </file>
 
 <file path=word/styles.xml><?xml version="1.0" encoding="utf-8"?>
-<w:styles xmlns:mc="http://schemas.openxmlformats.org/markup-compatibility/2006" xmlns:r="http://schemas.openxmlformats.org/officeDocument/2006/relationships" xmlns:w="http://schemas.openxmlformats.org/wordprocessingml/2006/main" xmlns:w14="http://schemas.microsoft.com/office/word/2010/wordml" xmlns:w15="http://schemas.microsoft.com/office/word/2012/wordml" xmlns:w16cex="http://schemas.microsoft.com/office/word/2018/wordml/cex" xmlns:w16cid="http://schemas.microsoft.com/office/word/2016/wordml/cid" xmlns:w16="http://schemas.microsoft.com/office/word/2018/wordml" xmlns:w16se="http://schemas.microsoft.com/office/word/2015/wordml/symex" mc:Ignorable="w14 w15 w16se w16cid w16 w16cex">
+<w:styles xmlns:mc="http://schemas.openxmlformats.org/markup-compatibility/2006" xmlns:r="http://schemas.openxmlformats.org/officeDocument/2006/relationships" xmlns:w="http://schemas.openxmlformats.org/wordprocessingml/2006/main" xmlns:w14="http://schemas.microsoft.com/office/word/2010/wordml" xmlns:w15="http://schemas.microsoft.com/office/word/2012/wordml" xmlns:w16cid="http://schemas.microsoft.com/office/word/2016/wordml/cid" xmlns:w16se="http://schemas.microsoft.com/office/word/2015/wordml/symex" mc:Ignorable="w14 w15 w16se w16cid">
   <w:docDefaults>
     <w:rPrDefault>
       <w:rPr>

</xml_diff>

<commit_message>
Updates to the Analysis
</commit_message>
<xml_diff>
--- a/Documentations/2 - Analysis/Use case diagram and descriptions.docx
+++ b/Documentations/2 - Analysis/Use case diagram and descriptions.docx
@@ -1,6 +1,6 @@
 
 <file path=word/document.xml><?xml version="1.0" encoding="utf-8"?>
-<w:document xmlns:wpc="http://schemas.microsoft.com/office/word/2010/wordprocessingCanvas" xmlns:cx="http://schemas.microsoft.com/office/drawing/2014/chartex" xmlns:cx1="http://schemas.microsoft.com/office/drawing/2015/9/8/chartex" xmlns:cx2="http://schemas.microsoft.com/office/drawing/2015/10/21/chartex" xmlns:cx3="http://schemas.microsoft.com/office/drawing/2016/5/9/chartex" xmlns:cx4="http://schemas.microsoft.com/office/drawing/2016/5/10/chartex" xmlns:cx5="http://schemas.microsoft.com/office/drawing/2016/5/11/chartex" xmlns:cx6="http://schemas.microsoft.com/office/drawing/2016/5/12/chartex" xmlns:cx7="http://schemas.microsoft.com/office/drawing/2016/5/13/chartex" xmlns:cx8="http://schemas.microsoft.com/office/drawing/2016/5/14/chartex" xmlns:mc="http://schemas.openxmlformats.org/markup-compatibility/2006" xmlns:aink="http://schemas.microsoft.com/office/drawing/2016/ink" xmlns:am3d="http://schemas.microsoft.com/office/drawing/2017/model3d" xmlns:o="urn:schemas-microsoft-com:office:office" xmlns:r="http://schemas.openxmlformats.org/officeDocument/2006/relationships" xmlns:m="http://schemas.openxmlformats.org/officeDocument/2006/math" xmlns:v="urn:schemas-microsoft-com:vml" xmlns:wp14="http://schemas.microsoft.com/office/word/2010/wordprocessingDrawing" xmlns:wp="http://schemas.openxmlformats.org/drawingml/2006/wordprocessingDrawing" xmlns:w10="urn:schemas-microsoft-com:office:word" xmlns:w="http://schemas.openxmlformats.org/wordprocessingml/2006/main" xmlns:w14="http://schemas.microsoft.com/office/word/2010/wordml" xmlns:w15="http://schemas.microsoft.com/office/word/2012/wordml" xmlns:w16cid="http://schemas.microsoft.com/office/word/2016/wordml/cid" xmlns:w16se="http://schemas.microsoft.com/office/word/2015/wordml/symex" xmlns:wpg="http://schemas.microsoft.com/office/word/2010/wordprocessingGroup" xmlns:wpi="http://schemas.microsoft.com/office/word/2010/wordprocessingInk" xmlns:wne="http://schemas.microsoft.com/office/word/2006/wordml" xmlns:wps="http://schemas.microsoft.com/office/word/2010/wordprocessingShape" mc:Ignorable="w14 w15 w16se w16cid wp14">
+<w:document xmlns:wpc="http://schemas.microsoft.com/office/word/2010/wordprocessingCanvas" xmlns:cx="http://schemas.microsoft.com/office/drawing/2014/chartex" xmlns:cx1="http://schemas.microsoft.com/office/drawing/2015/9/8/chartex" xmlns:cx2="http://schemas.microsoft.com/office/drawing/2015/10/21/chartex" xmlns:cx3="http://schemas.microsoft.com/office/drawing/2016/5/9/chartex" xmlns:cx4="http://schemas.microsoft.com/office/drawing/2016/5/10/chartex" xmlns:cx5="http://schemas.microsoft.com/office/drawing/2016/5/11/chartex" xmlns:cx6="http://schemas.microsoft.com/office/drawing/2016/5/12/chartex" xmlns:cx7="http://schemas.microsoft.com/office/drawing/2016/5/13/chartex" xmlns:cx8="http://schemas.microsoft.com/office/drawing/2016/5/14/chartex" xmlns:mc="http://schemas.openxmlformats.org/markup-compatibility/2006" xmlns:aink="http://schemas.microsoft.com/office/drawing/2016/ink" xmlns:am3d="http://schemas.microsoft.com/office/drawing/2017/model3d" xmlns:o="urn:schemas-microsoft-com:office:office" xmlns:r="http://schemas.openxmlformats.org/officeDocument/2006/relationships" xmlns:m="http://schemas.openxmlformats.org/officeDocument/2006/math" xmlns:v="urn:schemas-microsoft-com:vml" xmlns:wp14="http://schemas.microsoft.com/office/word/2010/wordprocessingDrawing" xmlns:wp="http://schemas.openxmlformats.org/drawingml/2006/wordprocessingDrawing" xmlns:w10="urn:schemas-microsoft-com:office:word" xmlns:w="http://schemas.openxmlformats.org/wordprocessingml/2006/main" xmlns:w14="http://schemas.microsoft.com/office/word/2010/wordml" xmlns:w15="http://schemas.microsoft.com/office/word/2012/wordml" xmlns:w16cex="http://schemas.microsoft.com/office/word/2018/wordml/cex" xmlns:w16cid="http://schemas.microsoft.com/office/word/2016/wordml/cid" xmlns:w16="http://schemas.microsoft.com/office/word/2018/wordml" xmlns:w16se="http://schemas.microsoft.com/office/word/2015/wordml/symex" xmlns:wpg="http://schemas.microsoft.com/office/word/2010/wordprocessingGroup" xmlns:wpi="http://schemas.microsoft.com/office/word/2010/wordprocessingInk" xmlns:wne="http://schemas.microsoft.com/office/word/2006/wordml" xmlns:wps="http://schemas.microsoft.com/office/word/2010/wordprocessingShape" mc:Ignorable="w14 w15 w16se w16cid w16 w16cex wp14">
   <w:body>
     <w:p>
       <w:pPr>
@@ -2068,28 +2068,19 @@
               <w:rPr>
                 <w:rFonts w:ascii="Arial" w:hAnsi="Arial" w:cs="Arial"/>
               </w:rPr>
-              <w:t xml:space="preserve">Customer inputs </w:t>
-            </w:r>
-            <w:bookmarkStart w:id="0" w:name="_GoBack"/>
-            <w:bookmarkEnd w:id="0"/>
-          </w:p>
-          <w:p>
-            <w:pPr>
-              <w:pStyle w:val="ListParagraph"/>
-              <w:numPr>
-                <w:ilvl w:val="0"/>
-                <w:numId w:val="2"/>
-              </w:numPr>
-              <w:spacing w:after="160" w:line="360" w:lineRule="auto"/>
-              <w:rPr>
-                <w:rFonts w:ascii="Arial" w:hAnsi="Arial" w:cs="Arial"/>
-              </w:rPr>
-            </w:pPr>
-            <w:r>
-              <w:rPr>
-                <w:rFonts w:ascii="Arial" w:hAnsi="Arial" w:cs="Arial"/>
-              </w:rPr>
-              <w:t>System shows a list of all available flights with those constrains</w:t>
+              <w:t>System shows a list of all available flights with those constrain</w:t>
+            </w:r>
+            <w:r>
+              <w:rPr>
+                <w:rFonts w:ascii="Arial" w:hAnsi="Arial" w:cs="Arial"/>
+              </w:rPr>
+              <w:t>t</w:t>
+            </w:r>
+            <w:r>
+              <w:rPr>
+                <w:rFonts w:ascii="Arial" w:hAnsi="Arial" w:cs="Arial"/>
+              </w:rPr>
+              <w:t>s</w:t>
             </w:r>
           </w:p>
         </w:tc>
@@ -5766,7 +5757,7 @@
 </file>
 
 <file path=word/numbering.xml><?xml version="1.0" encoding="utf-8"?>
-<w:numbering xmlns:wpc="http://schemas.microsoft.com/office/word/2010/wordprocessingCanvas" xmlns:cx="http://schemas.microsoft.com/office/drawing/2014/chartex" xmlns:cx1="http://schemas.microsoft.com/office/drawing/2015/9/8/chartex" xmlns:cx2="http://schemas.microsoft.com/office/drawing/2015/10/21/chartex" xmlns:cx3="http://schemas.microsoft.com/office/drawing/2016/5/9/chartex" xmlns:cx4="http://schemas.microsoft.com/office/drawing/2016/5/10/chartex" xmlns:cx5="http://schemas.microsoft.com/office/drawing/2016/5/11/chartex" xmlns:cx6="http://schemas.microsoft.com/office/drawing/2016/5/12/chartex" xmlns:cx7="http://schemas.microsoft.com/office/drawing/2016/5/13/chartex" xmlns:cx8="http://schemas.microsoft.com/office/drawing/2016/5/14/chartex" xmlns:mc="http://schemas.openxmlformats.org/markup-compatibility/2006" xmlns:aink="http://schemas.microsoft.com/office/drawing/2016/ink" xmlns:am3d="http://schemas.microsoft.com/office/drawing/2017/model3d" xmlns:o="urn:schemas-microsoft-com:office:office" xmlns:r="http://schemas.openxmlformats.org/officeDocument/2006/relationships" xmlns:m="http://schemas.openxmlformats.org/officeDocument/2006/math" xmlns:v="urn:schemas-microsoft-com:vml" xmlns:wp14="http://schemas.microsoft.com/office/word/2010/wordprocessingDrawing" xmlns:wp="http://schemas.openxmlformats.org/drawingml/2006/wordprocessingDrawing" xmlns:w10="urn:schemas-microsoft-com:office:word" xmlns:w="http://schemas.openxmlformats.org/wordprocessingml/2006/main" xmlns:w14="http://schemas.microsoft.com/office/word/2010/wordml" xmlns:w15="http://schemas.microsoft.com/office/word/2012/wordml" xmlns:w16cid="http://schemas.microsoft.com/office/word/2016/wordml/cid" xmlns:w16se="http://schemas.microsoft.com/office/word/2015/wordml/symex" xmlns:wpg="http://schemas.microsoft.com/office/word/2010/wordprocessingGroup" xmlns:wpi="http://schemas.microsoft.com/office/word/2010/wordprocessingInk" xmlns:wne="http://schemas.microsoft.com/office/word/2006/wordml" xmlns:wps="http://schemas.microsoft.com/office/word/2010/wordprocessingShape" mc:Ignorable="w14 w15 w16se w16cid wp14">
+<w:numbering xmlns:wpc="http://schemas.microsoft.com/office/word/2010/wordprocessingCanvas" xmlns:cx="http://schemas.microsoft.com/office/drawing/2014/chartex" xmlns:cx1="http://schemas.microsoft.com/office/drawing/2015/9/8/chartex" xmlns:cx2="http://schemas.microsoft.com/office/drawing/2015/10/21/chartex" xmlns:cx3="http://schemas.microsoft.com/office/drawing/2016/5/9/chartex" xmlns:cx4="http://schemas.microsoft.com/office/drawing/2016/5/10/chartex" xmlns:cx5="http://schemas.microsoft.com/office/drawing/2016/5/11/chartex" xmlns:cx6="http://schemas.microsoft.com/office/drawing/2016/5/12/chartex" xmlns:cx7="http://schemas.microsoft.com/office/drawing/2016/5/13/chartex" xmlns:cx8="http://schemas.microsoft.com/office/drawing/2016/5/14/chartex" xmlns:mc="http://schemas.openxmlformats.org/markup-compatibility/2006" xmlns:aink="http://schemas.microsoft.com/office/drawing/2016/ink" xmlns:am3d="http://schemas.microsoft.com/office/drawing/2017/model3d" xmlns:o="urn:schemas-microsoft-com:office:office" xmlns:r="http://schemas.openxmlformats.org/officeDocument/2006/relationships" xmlns:m="http://schemas.openxmlformats.org/officeDocument/2006/math" xmlns:v="urn:schemas-microsoft-com:vml" xmlns:wp14="http://schemas.microsoft.com/office/word/2010/wordprocessingDrawing" xmlns:wp="http://schemas.openxmlformats.org/drawingml/2006/wordprocessingDrawing" xmlns:w10="urn:schemas-microsoft-com:office:word" xmlns:w="http://schemas.openxmlformats.org/wordprocessingml/2006/main" xmlns:w14="http://schemas.microsoft.com/office/word/2010/wordml" xmlns:w15="http://schemas.microsoft.com/office/word/2012/wordml" xmlns:w16cex="http://schemas.microsoft.com/office/word/2018/wordml/cex" xmlns:w16cid="http://schemas.microsoft.com/office/word/2016/wordml/cid" xmlns:w16="http://schemas.microsoft.com/office/word/2018/wordml" xmlns:w16se="http://schemas.microsoft.com/office/word/2015/wordml/symex" xmlns:wpg="http://schemas.microsoft.com/office/word/2010/wordprocessingGroup" xmlns:wpi="http://schemas.microsoft.com/office/word/2010/wordprocessingInk" xmlns:wne="http://schemas.microsoft.com/office/word/2006/wordml" xmlns:wps="http://schemas.microsoft.com/office/word/2010/wordprocessingShape" mc:Ignorable="w14 w15 w16se w16cid w16 w16cex wp14">
   <w:abstractNum w:abstractNumId="0" w15:restartNumberingAfterBreak="0">
     <w:nsid w:val="2D6F3D7A"/>
     <w:multiLevelType w:val="hybridMultilevel"/>
@@ -6535,7 +6526,7 @@
 </file>
 
 <file path=word/styles.xml><?xml version="1.0" encoding="utf-8"?>
-<w:styles xmlns:mc="http://schemas.openxmlformats.org/markup-compatibility/2006" xmlns:r="http://schemas.openxmlformats.org/officeDocument/2006/relationships" xmlns:w="http://schemas.openxmlformats.org/wordprocessingml/2006/main" xmlns:w14="http://schemas.microsoft.com/office/word/2010/wordml" xmlns:w15="http://schemas.microsoft.com/office/word/2012/wordml" xmlns:w16cid="http://schemas.microsoft.com/office/word/2016/wordml/cid" xmlns:w16se="http://schemas.microsoft.com/office/word/2015/wordml/symex" mc:Ignorable="w14 w15 w16se w16cid">
+<w:styles xmlns:mc="http://schemas.openxmlformats.org/markup-compatibility/2006" xmlns:r="http://schemas.openxmlformats.org/officeDocument/2006/relationships" xmlns:w="http://schemas.openxmlformats.org/wordprocessingml/2006/main" xmlns:w14="http://schemas.microsoft.com/office/word/2010/wordml" xmlns:w15="http://schemas.microsoft.com/office/word/2012/wordml" xmlns:w16cex="http://schemas.microsoft.com/office/word/2018/wordml/cex" xmlns:w16cid="http://schemas.microsoft.com/office/word/2016/wordml/cid" xmlns:w16="http://schemas.microsoft.com/office/word/2018/wordml" xmlns:w16se="http://schemas.microsoft.com/office/word/2015/wordml/symex" mc:Ignorable="w14 w15 w16se w16cid w16 w16cex">
   <w:docDefaults>
     <w:rPrDefault>
       <w:rPr>

</xml_diff>